<commit_message>
Audit request doc updated:
</commit_message>
<xml_diff>
--- a/docs/hmrc-accessibility-audit-request.docx
+++ b/docs/hmrc-accessibility-audit-request.docx
@@ -1,6 +1,6 @@
 
 <file path=word/document.xml><?xml version="1.0" encoding="utf-8"?>
-<w:document xmlns:wpc="http://schemas.microsoft.com/office/word/2010/wordprocessingCanvas" xmlns:cx="http://schemas.microsoft.com/office/drawing/2014/chartex" xmlns:cx1="http://schemas.microsoft.com/office/drawing/2015/9/8/chartex" xmlns:cx2="http://schemas.microsoft.com/office/drawing/2015/10/21/chartex" xmlns:cx3="http://schemas.microsoft.com/office/drawing/2016/5/9/chartex" xmlns:cx4="http://schemas.microsoft.com/office/drawing/2016/5/10/chartex" xmlns:cx5="http://schemas.microsoft.com/office/drawing/2016/5/11/chartex" xmlns:cx6="http://schemas.microsoft.com/office/drawing/2016/5/12/chartex" xmlns:cx7="http://schemas.microsoft.com/office/drawing/2016/5/13/chartex" xmlns:cx8="http://schemas.microsoft.com/office/drawing/2016/5/14/chartex" xmlns:mc="http://schemas.openxmlformats.org/markup-compatibility/2006" xmlns:aink="http://schemas.microsoft.com/office/drawing/2016/ink" xmlns:am3d="http://schemas.microsoft.com/office/drawing/2017/model3d" xmlns:o="urn:schemas-microsoft-com:office:office" xmlns:r="http://schemas.openxmlformats.org/officeDocument/2006/relationships" xmlns:m="http://schemas.openxmlformats.org/officeDocument/2006/math" xmlns:v="urn:schemas-microsoft-com:vml" xmlns:wp14="http://schemas.microsoft.com/office/word/2010/wordprocessingDrawing" xmlns:wp="http://schemas.openxmlformats.org/drawingml/2006/wordprocessingDrawing" xmlns:w10="urn:schemas-microsoft-com:office:word" xmlns:w="http://schemas.openxmlformats.org/wordprocessingml/2006/main" xmlns:w14="http://schemas.microsoft.com/office/word/2010/wordml" xmlns:w15="http://schemas.microsoft.com/office/word/2012/wordml" xmlns:w16cex="http://schemas.microsoft.com/office/word/2018/wordml/cex" xmlns:w16cid="http://schemas.microsoft.com/office/word/2016/wordml/cid" xmlns:w16="http://schemas.microsoft.com/office/word/2018/wordml" xmlns:w16se="http://schemas.microsoft.com/office/word/2015/wordml/symex" xmlns:wpg="http://schemas.microsoft.com/office/word/2010/wordprocessingGroup" xmlns:wpi="http://schemas.microsoft.com/office/word/2010/wordprocessingInk" xmlns:wne="http://schemas.microsoft.com/office/word/2006/wordml" xmlns:wps="http://schemas.microsoft.com/office/word/2010/wordprocessingShape" mc:Ignorable="w14 w15 w16se w16cid w16 w16cex wp14">
+<w:document xmlns:wpc="http://schemas.microsoft.com/office/word/2010/wordprocessingCanvas" xmlns:cx="http://schemas.microsoft.com/office/drawing/2014/chartex" xmlns:cx1="http://schemas.microsoft.com/office/drawing/2015/9/8/chartex" xmlns:cx2="http://schemas.microsoft.com/office/drawing/2015/10/21/chartex" xmlns:cx3="http://schemas.microsoft.com/office/drawing/2016/5/9/chartex" xmlns:cx4="http://schemas.microsoft.com/office/drawing/2016/5/10/chartex" xmlns:cx5="http://schemas.microsoft.com/office/drawing/2016/5/11/chartex" xmlns:cx6="http://schemas.microsoft.com/office/drawing/2016/5/12/chartex" xmlns:cx7="http://schemas.microsoft.com/office/drawing/2016/5/13/chartex" xmlns:cx8="http://schemas.microsoft.com/office/drawing/2016/5/14/chartex" xmlns:mc="http://schemas.openxmlformats.org/markup-compatibility/2006" xmlns:aink="http://schemas.microsoft.com/office/drawing/2016/ink" xmlns:am3d="http://schemas.microsoft.com/office/drawing/2017/model3d" xmlns:o="urn:schemas-microsoft-com:office:office" xmlns:oel="http://schemas.microsoft.com/office/2019/extlst" xmlns:r="http://schemas.openxmlformats.org/officeDocument/2006/relationships" xmlns:m="http://schemas.openxmlformats.org/officeDocument/2006/math" xmlns:v="urn:schemas-microsoft-com:vml" xmlns:wp14="http://schemas.microsoft.com/office/word/2010/wordprocessingDrawing" xmlns:wp="http://schemas.openxmlformats.org/drawingml/2006/wordprocessingDrawing" xmlns:w10="urn:schemas-microsoft-com:office:word" xmlns:w="http://schemas.openxmlformats.org/wordprocessingml/2006/main" xmlns:w14="http://schemas.microsoft.com/office/word/2010/wordml" xmlns:w15="http://schemas.microsoft.com/office/word/2012/wordml" xmlns:w16cex="http://schemas.microsoft.com/office/word/2018/wordml/cex" xmlns:w16cid="http://schemas.microsoft.com/office/word/2016/wordml/cid" xmlns:w16="http://schemas.microsoft.com/office/word/2018/wordml" xmlns:w16sdtdh="http://schemas.microsoft.com/office/word/2020/wordml/sdtdatahash" xmlns:w16se="http://schemas.microsoft.com/office/word/2015/wordml/symex" xmlns:wpg="http://schemas.microsoft.com/office/word/2010/wordprocessingGroup" xmlns:wpi="http://schemas.microsoft.com/office/word/2010/wordprocessingInk" xmlns:wne="http://schemas.microsoft.com/office/word/2006/wordml" xmlns:wps="http://schemas.microsoft.com/office/word/2010/wordprocessingShape" mc:Ignorable="w14 w15 w16se w16cid w16 w16cex w16sdtdh wp14">
   <w:body>
     <w:p>
       <w:pPr>
@@ -16,6 +16,7 @@
       <w:pPr>
         <w:pStyle w:val="Heading2"/>
         <w:keepNext/>
+        <w:spacing w:after="0"/>
       </w:pPr>
       <w:r>
         <w:t>Service name</w:t>
@@ -23,7 +24,15 @@
     </w:p>
     <w:p>
       <w:r>
-        <w:t>[Template completion instruction — enter the name of the product, website, mobile app or digital service you want us to arrange an accessibility audit for.]</w:t>
+        <w:t xml:space="preserve">[Template completion instruction — enter the name of the product, website, mobile </w:t>
+      </w:r>
+      <w:proofErr w:type="gramStart"/>
+      <w:r>
+        <w:t>app</w:t>
+      </w:r>
+      <w:proofErr w:type="gramEnd"/>
+      <w:r>
+        <w:t xml:space="preserve"> or digital service you want us to arrange an accessibility audit for.]</w:t>
       </w:r>
     </w:p>
     <w:p>
@@ -38,6 +47,7 @@
     <w:p>
       <w:pPr>
         <w:pStyle w:val="Heading3"/>
+        <w:spacing w:after="0"/>
       </w:pPr>
       <w:r>
         <w:t>Description</w:t>
@@ -51,6 +61,7 @@
     <w:p>
       <w:pPr>
         <w:pStyle w:val="Heading3"/>
+        <w:spacing w:after="0"/>
       </w:pPr>
       <w:bookmarkStart w:id="0" w:name="_heading=h.gjdgxs" w:colFirst="0" w:colLast="0"/>
       <w:bookmarkEnd w:id="0"/>
@@ -60,12 +71,29 @@
     </w:p>
     <w:p>
       <w:r>
-        <w:t>[Template completion instruction — use this section to say whether this audit request is for a service that is called upon and used by other services in their full end to end journey, and it is not a service in its own right.  If it is not a service in its own right name the services that will be using it.]</w:t>
+        <w:t xml:space="preserve">[Template completion instruction — use this section to say whether this audit request is for a service that is called upon and used by other services in their full end to end journey, and it is not a </w:t>
+      </w:r>
+      <w:proofErr w:type="gramStart"/>
+      <w:r>
+        <w:t>service in its own right</w:t>
+      </w:r>
+      <w:proofErr w:type="gramEnd"/>
+      <w:r>
+        <w:t xml:space="preserve">.  If it is not a service in its own right </w:t>
+      </w:r>
+      <w:proofErr w:type="gramStart"/>
+      <w:r>
+        <w:t>name</w:t>
+      </w:r>
+      <w:proofErr w:type="gramEnd"/>
+      <w:r>
+        <w:t xml:space="preserve"> the services that will be using it.]</w:t>
       </w:r>
     </w:p>
     <w:p>
       <w:pPr>
         <w:pStyle w:val="Heading3"/>
+        <w:spacing w:after="0"/>
       </w:pPr>
       <w:bookmarkStart w:id="1" w:name="_heading=h.30j0zll" w:colFirst="0" w:colLast="0"/>
       <w:bookmarkEnd w:id="1"/>
@@ -75,7 +103,15 @@
     </w:p>
     <w:p>
       <w:r>
-        <w:t>[Template completion instruction — use this section to say whether a third party has been involved in the building or development of the service and/or third party software has been used.]</w:t>
+        <w:t xml:space="preserve">[Template completion instruction — use this section to say whether a third party has been involved in the building or development of the service and/or </w:t>
+      </w:r>
+      <w:proofErr w:type="gramStart"/>
+      <w:r>
+        <w:t>third party</w:t>
+      </w:r>
+      <w:proofErr w:type="gramEnd"/>
+      <w:r>
+        <w:t xml:space="preserve"> software has been used.]</w:t>
       </w:r>
     </w:p>
     <w:p>
@@ -91,6 +127,7 @@
     <w:p>
       <w:pPr>
         <w:pStyle w:val="Heading3"/>
+        <w:spacing w:after="0"/>
       </w:pPr>
       <w:r>
         <w:t>Business area</w:t>
@@ -104,6 +141,7 @@
     <w:p>
       <w:pPr>
         <w:pStyle w:val="Heading3"/>
+        <w:spacing w:after="0"/>
       </w:pPr>
       <w:r>
         <w:t>Delivery Centre</w:t>
@@ -127,6 +165,7 @@
     <w:p>
       <w:pPr>
         <w:pStyle w:val="Heading3"/>
+        <w:spacing w:after="0"/>
       </w:pPr>
       <w:r>
         <w:t>Project Clarity code</w:t>
@@ -149,9 +188,19 @@
       </w:r>
     </w:p>
     <w:p>
-      <w:r>
-        <w:lastRenderedPageBreak/>
-        <w:t xml:space="preserve">[Template completion instruction — use this section to give the cost centre to be used to charge the accessibility audit against. </w:t>
+      <w:pPr>
+        <w:spacing w:before="0"/>
+      </w:pPr>
+      <w:r>
+        <w:t xml:space="preserve">[Template completion instruction — use this section to give the cost </w:t>
+      </w:r>
+      <w:proofErr w:type="spellStart"/>
+      <w:r>
+        <w:t>centre</w:t>
+      </w:r>
+      <w:proofErr w:type="spellEnd"/>
+      <w:r>
+        <w:t xml:space="preserve"> to be used to charge the accessibility audit against. </w:t>
       </w:r>
       <w:r>
         <w:rPr>
@@ -169,13 +218,14 @@
         <w:keepNext/>
       </w:pPr>
       <w:r>
+        <w:lastRenderedPageBreak/>
         <w:t>Service contacts</w:t>
       </w:r>
     </w:p>
     <w:p>
       <w:pPr>
         <w:pStyle w:val="Heading3"/>
-        <w:spacing w:before="0"/>
+        <w:spacing w:before="0" w:after="0"/>
       </w:pPr>
       <w:bookmarkStart w:id="4" w:name="_heading=h.2et92p0" w:colFirst="0" w:colLast="0"/>
       <w:bookmarkEnd w:id="4"/>
@@ -232,6 +282,7 @@
     <w:p>
       <w:pPr>
         <w:pStyle w:val="Heading3"/>
+        <w:spacing w:after="0"/>
       </w:pPr>
       <w:r>
         <w:t>Main contact for the accessibility audit</w:t>
@@ -286,6 +337,7 @@
     <w:p>
       <w:pPr>
         <w:pStyle w:val="Heading3"/>
+        <w:spacing w:after="0"/>
       </w:pPr>
       <w:bookmarkStart w:id="5" w:name="_heading=h.tyjcwt" w:colFirst="0" w:colLast="0"/>
       <w:bookmarkEnd w:id="5"/>
@@ -366,12 +418,17 @@
       <w:bookmarkStart w:id="6" w:name="_heading=h.3dy6vkm" w:colFirst="0" w:colLast="0"/>
       <w:bookmarkEnd w:id="6"/>
       <w:r>
-        <w:t>Names of people to invite to slack channel</w:t>
-      </w:r>
-    </w:p>
-    <w:p>
-      <w:pPr>
-        <w:spacing w:before="200" w:after="0"/>
+        <w:t xml:space="preserve">Names of people to invite to slack </w:t>
+      </w:r>
+      <w:proofErr w:type="gramStart"/>
+      <w:r>
+        <w:t>channel</w:t>
+      </w:r>
+      <w:proofErr w:type="gramEnd"/>
+    </w:p>
+    <w:p>
+      <w:pPr>
+        <w:spacing w:before="0" w:after="0"/>
       </w:pPr>
       <w:r>
         <w:t>When a service has its accessibility audit carried out within HMRC by the Digital Inclusion</w:t>
@@ -385,13 +442,22 @@
     </w:p>
     <w:p>
       <w:r>
-        <w:t>[Template completion instruction — use this section to list the slack usernames and the role in the team of those you want us to invite when we set up the slack channel.  As a minimum you should list the UX, Content Designer, Dev and QA].</w:t>
+        <w:t xml:space="preserve">[Template completion instruction — use this section to list the slack usernames and the role in the team of those you want us to invite when we set up the slack channel.  As a minimum you should list the UX, Content Designer, </w:t>
+      </w:r>
+      <w:proofErr w:type="gramStart"/>
+      <w:r>
+        <w:t>Dev</w:t>
+      </w:r>
+      <w:proofErr w:type="gramEnd"/>
+      <w:r>
+        <w:t xml:space="preserve"> and QA].</w:t>
       </w:r>
     </w:p>
     <w:p>
       <w:pPr>
         <w:pStyle w:val="Heading2"/>
         <w:keepNext/>
+        <w:spacing w:after="0"/>
       </w:pPr>
       <w:r>
         <w:t>GitHub details</w:t>
@@ -399,7 +465,15 @@
     </w:p>
     <w:p>
       <w:r>
-        <w:t xml:space="preserve">[Template completion instruction — as well as regular contact information, please provide your team name for us to contact you on GitHub and receive updates on your audit. You can find this here: </w:t>
+        <w:t xml:space="preserve">[Template completion instruction — as well as regular contact information, please provide your </w:t>
+      </w:r>
+      <w:proofErr w:type="gramStart"/>
+      <w:r>
+        <w:t>team</w:t>
+      </w:r>
+      <w:proofErr w:type="gramEnd"/>
+      <w:r>
+        <w:t xml:space="preserve"> name for us to contact you on GitHub and receive updates on your audit. You can find this here: </w:t>
       </w:r>
       <w:hyperlink r:id="rId8">
         <w:r>
@@ -438,7 +512,6 @@
         <w:rPr>
           <w:color w:val="000000"/>
         </w:rPr>
-        <w:lastRenderedPageBreak/>
         <w:t>GitHub team: @hmrc/trgt</w:t>
       </w:r>
     </w:p>
@@ -461,12 +534,27 @@
         <w:rPr>
           <w:color w:val="000000"/>
         </w:rPr>
-        <w:t>GitHub repository: /hmrc/really-great-service-name-frontend/</w:t>
+        <w:t>GitHub repository: /</w:t>
+      </w:r>
+      <w:proofErr w:type="spellStart"/>
+      <w:r>
+        <w:rPr>
+          <w:color w:val="000000"/>
+        </w:rPr>
+        <w:t>hmrc</w:t>
+      </w:r>
+      <w:proofErr w:type="spellEnd"/>
+      <w:r>
+        <w:rPr>
+          <w:color w:val="000000"/>
+        </w:rPr>
+        <w:t>/really-great-service-name-frontend/</w:t>
       </w:r>
     </w:p>
     <w:p>
       <w:pPr>
         <w:pStyle w:val="Heading3"/>
+        <w:spacing w:after="0"/>
       </w:pPr>
       <w:r>
         <w:t>A11y Jenkins job</w:t>
@@ -479,6 +567,7 @@
         </w:rPr>
       </w:pPr>
       <w:r>
+        <w:lastRenderedPageBreak/>
         <w:t xml:space="preserve">[Template completion instruction — use this section to give details of the most recent run of the </w:t>
       </w:r>
       <w:r>
@@ -505,6 +594,7 @@
       <w:pPr>
         <w:pStyle w:val="Heading2"/>
         <w:keepNext/>
+        <w:spacing w:after="0"/>
       </w:pPr>
       <w:r>
         <w:t>Timeline</w:t>
@@ -554,27 +644,72 @@
         <w:keepNext/>
       </w:pPr>
       <w:r>
-        <w:t>Details to access the service and user journeys to be tested</w:t>
-      </w:r>
-    </w:p>
-    <w:p>
-      <w:r>
-        <w:t>[Template completion instruction — use this section to give details of the user journeys that will be used to test your service. There should never be a need for more than 8 journeys to be submitted from a service.</w:t>
-      </w:r>
-    </w:p>
-    <w:p>
-      <w:r>
-        <w:t>The aim of these audits is not to test every single page of your service, but all the major component types and patterns.  For example, we do not need to test functionality such as changing data on a ‘Check your answers’ page, and you don’t need to supply user journeys or instructions specifically to test error messages.</w:t>
-      </w:r>
-    </w:p>
-    <w:p>
-      <w:r>
-        <w:t xml:space="preserve">Your user journeys should be short enough that they hit all the right pages and avoid the need to visit the same pages repeatedly so the audit is not duplicating testing time and effort. </w:t>
-      </w:r>
-    </w:p>
-    <w:p>
-      <w:r>
-        <w:t>For each user journey you must provide details of how to access the service, the step by step actions needed to complete the user journey together with the dummy data that needs to be entered.  The next section gives an example of what a well-presented user journey looks like.</w:t>
+        <w:t xml:space="preserve">Details to access the service and user journeys to be </w:t>
+      </w:r>
+      <w:proofErr w:type="gramStart"/>
+      <w:r>
+        <w:t>tested</w:t>
+      </w:r>
+      <w:proofErr w:type="gramEnd"/>
+    </w:p>
+    <w:p>
+      <w:r>
+        <w:t xml:space="preserve">[Template completion instruction — use this section to give details of the user journeys that will be used to test your service. There should </w:t>
+      </w:r>
+      <w:r>
+        <w:t>rarely</w:t>
+      </w:r>
+      <w:r>
+        <w:t xml:space="preserve"> be a need for more than 8 journeys to be submitted from a service.</w:t>
+      </w:r>
+    </w:p>
+    <w:p>
+      <w:r>
+        <w:t xml:space="preserve">The aim of these audits is not to test every single page of your service, but all the major component types and patterns.  </w:t>
+      </w:r>
+      <w:r>
+        <w:t>Some aspects, f</w:t>
+      </w:r>
+      <w:r>
+        <w:t xml:space="preserve">or example, functionality such as changing data on a ‘Check your answers’ page, </w:t>
+      </w:r>
+      <w:r>
+        <w:t xml:space="preserve">or error messages we always test so you </w:t>
+      </w:r>
+      <w:r>
+        <w:t>don’t need to supply user journeys or instructions specifically to</w:t>
+      </w:r>
+      <w:r>
+        <w:t xml:space="preserve"> test these aspects</w:t>
+      </w:r>
+      <w:r>
+        <w:t>.</w:t>
+      </w:r>
+    </w:p>
+    <w:p>
+      <w:r>
+        <w:t xml:space="preserve">Your user journeys should be short enough that they hit all the right pages and avoid the need to visit the same pages </w:t>
+      </w:r>
+      <w:proofErr w:type="gramStart"/>
+      <w:r>
+        <w:t>repeatedly</w:t>
+      </w:r>
+      <w:proofErr w:type="gramEnd"/>
+      <w:r>
+        <w:t xml:space="preserve"> so the audit is not duplicating testing time and effort. </w:t>
+      </w:r>
+    </w:p>
+    <w:p>
+      <w:r>
+        <w:t xml:space="preserve">For each user journey you must provide details of how to access the service, the </w:t>
+      </w:r>
+      <w:proofErr w:type="gramStart"/>
+      <w:r>
+        <w:t>step by step</w:t>
+      </w:r>
+      <w:proofErr w:type="gramEnd"/>
+      <w:r>
+        <w:t xml:space="preserve"> actions needed to complete the user journey together with the dummy data that needs to be entered.  The next section gives an example of what a well-presented user journey looks like.</w:t>
       </w:r>
     </w:p>
     <w:p>
@@ -588,7 +723,15 @@
         </w:rPr>
       </w:pPr>
       <w:r>
-        <w:t>Please be aware that when carrying out the audit there will be more than one user accessing the service at the same time and carrying out multiple iterations so ensure access accommodates this. If creds are consumable, you can't re-use them because it logs a change to the user, then enough creds should be supplied to complete each journey 12 times. More may be requested if necessary during the audit.]</w:t>
+        <w:t xml:space="preserve">Please be aware that when carrying out the audit there will be more than one user accessing the service at the same time and carrying out multiple iterations so ensure access accommodates this. If creds are consumable, you can't re-use them because it logs a change to the user, then enough creds should be supplied to complete each journey 12 times. More may be requested if </w:t>
+      </w:r>
+      <w:proofErr w:type="gramStart"/>
+      <w:r>
+        <w:t>necessary</w:t>
+      </w:r>
+      <w:proofErr w:type="gramEnd"/>
+      <w:r>
+        <w:t xml:space="preserve"> during the audit.]</w:t>
       </w:r>
     </w:p>
     <w:p>
@@ -622,11 +765,7 @@
         <w:t xml:space="preserve"> always </w:t>
       </w:r>
       <w:r>
-        <w:t xml:space="preserve">use staging, and only mention fields which are changed from their default values. If values should be exact, say so; if values within a range are </w:t>
-      </w:r>
-      <w:r>
-        <w:lastRenderedPageBreak/>
-        <w:t>okay, say so; otherwise, indicate any values which values need changing for multiple testers to test concurrently.</w:t>
+        <w:t>use staging, and only mention fields which are changed from their default values. If values should be exact, say so; if values within a range are okay, say so; otherwise, indicate any values which values need changing for multiple testers to test concurrently.</w:t>
       </w:r>
     </w:p>
     <w:p>
@@ -638,8 +777,13 @@
         <w:spacing w:before="0" w:after="0"/>
       </w:pPr>
       <w:r>
-        <w:t>for each page/step listed in the user journey, make it clear if</w:t>
-      </w:r>
+        <w:t xml:space="preserve">for each page/step listed in the user journey, make it clear </w:t>
+      </w:r>
+      <w:proofErr w:type="gramStart"/>
+      <w:r>
+        <w:t>if</w:t>
+      </w:r>
+      <w:proofErr w:type="gramEnd"/>
     </w:p>
     <w:p>
       <w:pPr>
@@ -650,7 +794,15 @@
         <w:spacing w:before="0" w:after="0"/>
       </w:pPr>
       <w:r>
-        <w:t xml:space="preserve">the page is part of shared service, where you don't have control over a particular page </w:t>
+        <w:t xml:space="preserve">the page is part of shared service, where you don't have control over a particular </w:t>
+      </w:r>
+      <w:proofErr w:type="gramStart"/>
+      <w:r>
+        <w:t>page</w:t>
+      </w:r>
+      <w:proofErr w:type="gramEnd"/>
+      <w:r>
+        <w:t xml:space="preserve"> </w:t>
       </w:r>
     </w:p>
     <w:p>
@@ -662,6 +814,7 @@
         <w:spacing w:before="0"/>
       </w:pPr>
       <w:r>
+        <w:lastRenderedPageBreak/>
         <w:t>a subsequent journey results in a page being visited that is one that has been visited as part of a previous journey.  This will save time and effort testing the same page several times.  See journey 2 example in next section.]</w:t>
       </w:r>
     </w:p>
@@ -674,8 +827,16 @@
         <w:rPr>
           <w:b/>
         </w:rPr>
-        <w:t>Instructions to access the service</w:t>
-      </w:r>
+        <w:t xml:space="preserve">Instructions to access the </w:t>
+      </w:r>
+      <w:proofErr w:type="gramStart"/>
+      <w:r>
+        <w:rPr>
+          <w:b/>
+        </w:rPr>
+        <w:t>service</w:t>
+      </w:r>
+      <w:proofErr w:type="gramEnd"/>
     </w:p>
     <w:p>
       <w:pPr>
@@ -704,7 +865,21 @@
         <w:rPr>
           <w:color w:val="263238"/>
         </w:rPr>
-        <w:t>[enter staging auth server url]</w:t>
+        <w:t xml:space="preserve">[enter staging auth server </w:t>
+      </w:r>
+      <w:proofErr w:type="spellStart"/>
+      <w:r>
+        <w:rPr>
+          <w:color w:val="263238"/>
+        </w:rPr>
+        <w:t>url</w:t>
+      </w:r>
+      <w:proofErr w:type="spellEnd"/>
+      <w:r>
+        <w:rPr>
+          <w:color w:val="263238"/>
+        </w:rPr>
+        <w:t>]</w:t>
       </w:r>
     </w:p>
     <w:p>
@@ -719,8 +894,16 @@
         <w:rPr>
           <w:color w:val="263238"/>
         </w:rPr>
-        <w:t>Enter details of credentials setup actions needed here</w:t>
-      </w:r>
+        <w:t xml:space="preserve">Enter details of credentials setup actions needed </w:t>
+      </w:r>
+      <w:proofErr w:type="gramStart"/>
+      <w:r>
+        <w:rPr>
+          <w:color w:val="263238"/>
+        </w:rPr>
+        <w:t>here</w:t>
+      </w:r>
+      <w:proofErr w:type="gramEnd"/>
     </w:p>
     <w:p>
       <w:pPr>
@@ -731,8 +914,13 @@
         <w:spacing w:before="0" w:after="0"/>
       </w:pPr>
       <w:r>
-        <w:t>select ‘submit’</w:t>
-      </w:r>
+        <w:t>select ‘</w:t>
+      </w:r>
+      <w:proofErr w:type="gramStart"/>
+      <w:r>
+        <w:t>submit’</w:t>
+      </w:r>
+      <w:proofErr w:type="gramEnd"/>
     </w:p>
     <w:p>
       <w:pPr>
@@ -745,8 +933,16 @@
         <w:rPr>
           <w:b/>
         </w:rPr>
-        <w:t>Steps/instructions to test the service</w:t>
-      </w:r>
+        <w:t xml:space="preserve">Steps/instructions to test the </w:t>
+      </w:r>
+      <w:proofErr w:type="gramStart"/>
+      <w:r>
+        <w:rPr>
+          <w:b/>
+        </w:rPr>
+        <w:t>service</w:t>
+      </w:r>
+      <w:proofErr w:type="gramEnd"/>
     </w:p>
     <w:p>
       <w:pPr>
@@ -789,8 +985,13 @@
         <w:spacing w:before="0" w:after="0"/>
       </w:pPr>
       <w:r>
-        <w:t>select ‘Continue’</w:t>
-      </w:r>
+        <w:t>select ‘</w:t>
+      </w:r>
+      <w:proofErr w:type="gramStart"/>
+      <w:r>
+        <w:t>Continue’</w:t>
+      </w:r>
+      <w:proofErr w:type="gramEnd"/>
     </w:p>
     <w:p>
       <w:pPr>
@@ -831,8 +1032,13 @@
         <w:spacing w:before="0" w:after="0"/>
       </w:pPr>
       <w:r>
-        <w:t>select ‘Continue’</w:t>
-      </w:r>
+        <w:t>select ‘</w:t>
+      </w:r>
+      <w:proofErr w:type="gramStart"/>
+      <w:r>
+        <w:t>Continue’</w:t>
+      </w:r>
+      <w:proofErr w:type="gramEnd"/>
     </w:p>
     <w:p>
       <w:pPr>
@@ -873,8 +1079,13 @@
         <w:spacing w:before="0" w:after="0"/>
       </w:pPr>
       <w:r>
-        <w:t>select ‘Continue’</w:t>
-      </w:r>
+        <w:t>select ‘</w:t>
+      </w:r>
+      <w:proofErr w:type="gramStart"/>
+      <w:r>
+        <w:t>Continue’</w:t>
+      </w:r>
+      <w:proofErr w:type="gramEnd"/>
     </w:p>
     <w:p>
       <w:pPr>
@@ -915,8 +1126,13 @@
         <w:spacing w:before="0" w:after="0"/>
       </w:pPr>
       <w:r>
-        <w:t>select ‘Continue’</w:t>
-      </w:r>
+        <w:t>select ‘</w:t>
+      </w:r>
+      <w:proofErr w:type="gramStart"/>
+      <w:r>
+        <w:t>Continue’</w:t>
+      </w:r>
+      <w:proofErr w:type="gramEnd"/>
     </w:p>
     <w:p>
       <w:pPr>
@@ -959,8 +1175,13 @@
         <w:spacing w:before="0" w:after="0"/>
       </w:pPr>
       <w:r>
-        <w:t>select ‘Continue’</w:t>
-      </w:r>
+        <w:t>select ‘</w:t>
+      </w:r>
+      <w:proofErr w:type="gramStart"/>
+      <w:r>
+        <w:t>Continue’</w:t>
+      </w:r>
+      <w:proofErr w:type="gramEnd"/>
     </w:p>
     <w:p>
       <w:pPr>
@@ -1001,8 +1222,13 @@
         <w:spacing w:before="0" w:after="0"/>
       </w:pPr>
       <w:r>
-        <w:t>select ‘Continue’</w:t>
-      </w:r>
+        <w:t>select ‘</w:t>
+      </w:r>
+      <w:proofErr w:type="gramStart"/>
+      <w:r>
+        <w:t>Continue’</w:t>
+      </w:r>
+      <w:proofErr w:type="gramEnd"/>
     </w:p>
     <w:p>
       <w:pPr>
@@ -1043,8 +1269,13 @@
         <w:spacing w:before="0" w:after="0"/>
       </w:pPr>
       <w:r>
-        <w:t>select ‘Continue’</w:t>
-      </w:r>
+        <w:t>select ‘</w:t>
+      </w:r>
+      <w:proofErr w:type="gramStart"/>
+      <w:r>
+        <w:t>Continue’</w:t>
+      </w:r>
+      <w:proofErr w:type="gramEnd"/>
     </w:p>
     <w:p>
       <w:pPr>
@@ -1085,8 +1316,13 @@
         <w:spacing w:before="0" w:after="0"/>
       </w:pPr>
       <w:r>
-        <w:t>select ‘Continue’</w:t>
-      </w:r>
+        <w:t>select ‘</w:t>
+      </w:r>
+      <w:proofErr w:type="gramStart"/>
+      <w:r>
+        <w:t>Continue’</w:t>
+      </w:r>
+      <w:proofErr w:type="gramEnd"/>
     </w:p>
     <w:p>
       <w:pPr>
@@ -1127,9 +1363,13 @@
         <w:spacing w:before="0" w:after="0"/>
       </w:pPr>
       <w:r>
-        <w:lastRenderedPageBreak/>
-        <w:t>select ‘Continue’</w:t>
-      </w:r>
+        <w:t>select ‘</w:t>
+      </w:r>
+      <w:proofErr w:type="gramStart"/>
+      <w:r>
+        <w:t>Continue’</w:t>
+      </w:r>
+      <w:proofErr w:type="gramEnd"/>
     </w:p>
     <w:p>
       <w:pPr>
@@ -1170,8 +1410,13 @@
         <w:spacing w:before="0" w:after="0"/>
       </w:pPr>
       <w:r>
-        <w:t>select ‘Continue’</w:t>
-      </w:r>
+        <w:t>select ‘</w:t>
+      </w:r>
+      <w:proofErr w:type="gramStart"/>
+      <w:r>
+        <w:t>Continue’</w:t>
+      </w:r>
+      <w:proofErr w:type="gramEnd"/>
     </w:p>
     <w:p>
       <w:pPr>
@@ -1188,6 +1433,7 @@
         <w:rPr>
           <w:b/>
         </w:rPr>
+        <w:lastRenderedPageBreak/>
         <w:t>What is the name of the individual or team we should contact?</w:t>
       </w:r>
     </w:p>
@@ -1212,8 +1458,13 @@
         <w:spacing w:before="0" w:after="0"/>
       </w:pPr>
       <w:r>
-        <w:t>select ‘Continue’</w:t>
-      </w:r>
+        <w:t>select ‘</w:t>
+      </w:r>
+      <w:proofErr w:type="gramStart"/>
+      <w:r>
+        <w:t>Continue’</w:t>
+      </w:r>
+      <w:proofErr w:type="gramEnd"/>
     </w:p>
     <w:p>
       <w:pPr>
@@ -1254,8 +1505,13 @@
         <w:spacing w:before="0" w:after="0"/>
       </w:pPr>
       <w:r>
-        <w:t>select ‘Continue’</w:t>
-      </w:r>
+        <w:t>select ‘</w:t>
+      </w:r>
+      <w:proofErr w:type="gramStart"/>
+      <w:r>
+        <w:t>Continue’</w:t>
+      </w:r>
+      <w:proofErr w:type="gramEnd"/>
     </w:p>
     <w:p>
       <w:pPr>
@@ -1267,7 +1523,6 @@
         <w:tag w:val="goog_rdk_0"/>
         <w:id w:val="888838782"/>
       </w:sdtPr>
-      <w:sdtEndPr/>
       <w:sdtContent>
         <w:p>
           <w:pPr>
@@ -1310,8 +1565,13 @@
         <w:spacing w:before="0" w:after="0"/>
       </w:pPr>
       <w:r>
-        <w:t>select ‘Continue’</w:t>
-      </w:r>
+        <w:t>select ‘</w:t>
+      </w:r>
+      <w:proofErr w:type="gramStart"/>
+      <w:r>
+        <w:t>Continue’</w:t>
+      </w:r>
+      <w:proofErr w:type="gramEnd"/>
     </w:p>
     <w:p>
       <w:pPr>
@@ -1352,8 +1612,13 @@
         <w:spacing w:before="0" w:after="0"/>
       </w:pPr>
       <w:r>
-        <w:t>select ‘Continue’</w:t>
-      </w:r>
+        <w:t>select ‘</w:t>
+      </w:r>
+      <w:proofErr w:type="gramStart"/>
+      <w:r>
+        <w:t>Continue’</w:t>
+      </w:r>
+      <w:proofErr w:type="gramEnd"/>
     </w:p>
     <w:p>
       <w:pPr>
@@ -1370,8 +1635,16 @@
         <w:rPr>
           <w:b/>
         </w:rPr>
-        <w:t>Check your answers before you register</w:t>
-      </w:r>
+        <w:t xml:space="preserve">Check your answers before you </w:t>
+      </w:r>
+      <w:proofErr w:type="gramStart"/>
+      <w:r>
+        <w:rPr>
+          <w:b/>
+        </w:rPr>
+        <w:t>register</w:t>
+      </w:r>
+      <w:proofErr w:type="gramEnd"/>
     </w:p>
     <w:p>
       <w:pPr>
@@ -1382,8 +1655,13 @@
         <w:spacing w:before="0" w:after="0"/>
       </w:pPr>
       <w:r>
-        <w:t>select ‘Confirm and send’</w:t>
-      </w:r>
+        <w:t xml:space="preserve">select ‘Confirm and </w:t>
+      </w:r>
+      <w:proofErr w:type="gramStart"/>
+      <w:r>
+        <w:t>send’</w:t>
+      </w:r>
+      <w:proofErr w:type="gramEnd"/>
     </w:p>
     <w:p>
       <w:pPr>
@@ -1424,7 +1702,13 @@
       <w:bookmarkStart w:id="9" w:name="_heading=h.2s8eyo1" w:colFirst="0" w:colLast="0"/>
       <w:bookmarkEnd w:id="9"/>
       <w:r>
-        <w:t>Journey 2 –Another example of a well-presented user journey</w:t>
+        <w:t>Journey 2</w:t>
+      </w:r>
+      <w:r>
+        <w:t xml:space="preserve">: </w:t>
+      </w:r>
+      <w:r>
+        <w:t>Another example of a well-presented user journey</w:t>
       </w:r>
     </w:p>
     <w:p>
@@ -1436,8 +1720,16 @@
         <w:rPr>
           <w:b/>
         </w:rPr>
-        <w:t>Instructions to access the service</w:t>
-      </w:r>
+        <w:t xml:space="preserve">Instructions to access the </w:t>
+      </w:r>
+      <w:proofErr w:type="gramStart"/>
+      <w:r>
+        <w:rPr>
+          <w:b/>
+        </w:rPr>
+        <w:t>service</w:t>
+      </w:r>
+      <w:proofErr w:type="gramEnd"/>
     </w:p>
     <w:p>
       <w:pPr>
@@ -1466,7 +1758,21 @@
         <w:rPr>
           <w:color w:val="263238"/>
         </w:rPr>
-        <w:t>[enter staging auth server url]</w:t>
+        <w:t xml:space="preserve">[enter staging auth server </w:t>
+      </w:r>
+      <w:proofErr w:type="spellStart"/>
+      <w:r>
+        <w:rPr>
+          <w:color w:val="263238"/>
+        </w:rPr>
+        <w:t>url</w:t>
+      </w:r>
+      <w:proofErr w:type="spellEnd"/>
+      <w:r>
+        <w:rPr>
+          <w:color w:val="263238"/>
+        </w:rPr>
+        <w:t>]</w:t>
       </w:r>
     </w:p>
     <w:p>
@@ -1481,8 +1787,16 @@
         <w:rPr>
           <w:color w:val="263238"/>
         </w:rPr>
-        <w:t>Enter details of credentials setup actions needed here</w:t>
-      </w:r>
+        <w:t xml:space="preserve">Enter details of credentials setup actions needed </w:t>
+      </w:r>
+      <w:proofErr w:type="gramStart"/>
+      <w:r>
+        <w:rPr>
+          <w:color w:val="263238"/>
+        </w:rPr>
+        <w:t>here</w:t>
+      </w:r>
+      <w:proofErr w:type="gramEnd"/>
     </w:p>
     <w:p>
       <w:pPr>
@@ -1493,8 +1807,13 @@
         <w:spacing w:before="0" w:after="0"/>
       </w:pPr>
       <w:r>
-        <w:t>select ‘submit’</w:t>
-      </w:r>
+        <w:t>select ‘</w:t>
+      </w:r>
+      <w:proofErr w:type="gramStart"/>
+      <w:r>
+        <w:t>submit’</w:t>
+      </w:r>
+      <w:proofErr w:type="gramEnd"/>
     </w:p>
     <w:p>
       <w:pPr>
@@ -1504,8 +1823,16 @@
         <w:rPr>
           <w:b/>
         </w:rPr>
-        <w:t>Steps/instructions to test the service</w:t>
-      </w:r>
+        <w:t xml:space="preserve">Steps/instructions to test the </w:t>
+      </w:r>
+      <w:proofErr w:type="gramStart"/>
+      <w:r>
+        <w:rPr>
+          <w:b/>
+        </w:rPr>
+        <w:t>service</w:t>
+      </w:r>
+      <w:proofErr w:type="gramEnd"/>
     </w:p>
     <w:p>
       <w:pPr>
@@ -1554,8 +1881,13 @@
         <w:spacing w:before="0" w:after="0"/>
       </w:pPr>
       <w:r>
-        <w:t>select ‘Continue’</w:t>
-      </w:r>
+        <w:t>select ‘</w:t>
+      </w:r>
+      <w:proofErr w:type="gramStart"/>
+      <w:r>
+        <w:t>Continue’</w:t>
+      </w:r>
+      <w:proofErr w:type="gramEnd"/>
     </w:p>
     <w:p>
       <w:pPr>
@@ -1596,8 +1928,13 @@
         <w:spacing w:before="0" w:after="0"/>
       </w:pPr>
       <w:r>
-        <w:t>select ‘Continue’</w:t>
-      </w:r>
+        <w:t>select ‘</w:t>
+      </w:r>
+      <w:proofErr w:type="gramStart"/>
+      <w:r>
+        <w:t>Continue’</w:t>
+      </w:r>
+      <w:proofErr w:type="gramEnd"/>
     </w:p>
     <w:p>
       <w:pPr>
@@ -1638,8 +1975,13 @@
         <w:spacing w:before="0" w:after="0"/>
       </w:pPr>
       <w:r>
-        <w:t>select ‘Continue’</w:t>
-      </w:r>
+        <w:t>select ‘</w:t>
+      </w:r>
+      <w:proofErr w:type="gramStart"/>
+      <w:r>
+        <w:t>Continue’</w:t>
+      </w:r>
+      <w:proofErr w:type="gramEnd"/>
     </w:p>
     <w:p>
       <w:pPr>
@@ -1658,7 +2000,6 @@
         <w:rPr>
           <w:b/>
         </w:rPr>
-        <w:lastRenderedPageBreak/>
         <w:t>What is your name?</w:t>
       </w:r>
     </w:p>
@@ -1671,8 +2012,13 @@
         <w:spacing w:before="0" w:after="0"/>
       </w:pPr>
       <w:r>
-        <w:t>enter Given name: Jim</w:t>
-      </w:r>
+        <w:t xml:space="preserve">enter Given name: </w:t>
+      </w:r>
+      <w:proofErr w:type="gramStart"/>
+      <w:r>
+        <w:t>Jim</w:t>
+      </w:r>
+      <w:proofErr w:type="gramEnd"/>
     </w:p>
     <w:p>
       <w:pPr>
@@ -1683,8 +2029,13 @@
         <w:spacing w:before="0" w:after="0"/>
       </w:pPr>
       <w:r>
-        <w:t>enter Family name: Smith</w:t>
-      </w:r>
+        <w:t xml:space="preserve">enter Family name: </w:t>
+      </w:r>
+      <w:proofErr w:type="gramStart"/>
+      <w:r>
+        <w:t>Smith</w:t>
+      </w:r>
+      <w:proofErr w:type="gramEnd"/>
     </w:p>
     <w:p>
       <w:pPr>
@@ -1695,8 +2046,13 @@
         <w:spacing w:before="0" w:after="0"/>
       </w:pPr>
       <w:r>
-        <w:t>select ‘Continue’</w:t>
-      </w:r>
+        <w:t>select ‘</w:t>
+      </w:r>
+      <w:proofErr w:type="gramStart"/>
+      <w:r>
+        <w:t>Continue’</w:t>
+      </w:r>
+      <w:proofErr w:type="gramEnd"/>
     </w:p>
     <w:p>
       <w:pPr>
@@ -1715,6 +2071,7 @@
         <w:rPr>
           <w:b/>
         </w:rPr>
+        <w:lastRenderedPageBreak/>
         <w:t>What is your date of birth?</w:t>
       </w:r>
     </w:p>
@@ -1739,8 +2096,13 @@
         <w:spacing w:before="0" w:after="0"/>
       </w:pPr>
       <w:r>
-        <w:t>select ‘Continue’</w:t>
-      </w:r>
+        <w:t>select ‘</w:t>
+      </w:r>
+      <w:proofErr w:type="gramStart"/>
+      <w:r>
+        <w:t>Continue’</w:t>
+      </w:r>
+      <w:proofErr w:type="gramEnd"/>
     </w:p>
     <w:p>
       <w:pPr>
@@ -1781,8 +2143,13 @@
         <w:spacing w:before="0" w:after="0"/>
       </w:pPr>
       <w:r>
-        <w:t>select ‘Continue’</w:t>
-      </w:r>
+        <w:t>select ‘</w:t>
+      </w:r>
+      <w:proofErr w:type="gramStart"/>
+      <w:r>
+        <w:t>Continue’</w:t>
+      </w:r>
+      <w:proofErr w:type="gramEnd"/>
     </w:p>
     <w:p>
       <w:pPr>
@@ -1835,8 +2202,13 @@
         <w:spacing w:before="0" w:after="0"/>
       </w:pPr>
       <w:r>
-        <w:t>select Country ‘Andorra’</w:t>
-      </w:r>
+        <w:t>select Country ‘</w:t>
+      </w:r>
+      <w:proofErr w:type="gramStart"/>
+      <w:r>
+        <w:t>Andorra’</w:t>
+      </w:r>
+      <w:proofErr w:type="gramEnd"/>
     </w:p>
     <w:p>
       <w:pPr>
@@ -1847,8 +2219,13 @@
         <w:spacing w:before="0" w:after="0"/>
       </w:pPr>
       <w:r>
-        <w:t>select ‘Continue’</w:t>
-      </w:r>
+        <w:t>select ‘</w:t>
+      </w:r>
+      <w:proofErr w:type="gramStart"/>
+      <w:r>
+        <w:t>Continue’</w:t>
+      </w:r>
+      <w:proofErr w:type="gramEnd"/>
     </w:p>
     <w:p>
       <w:pPr>
@@ -1891,8 +2268,13 @@
         <w:spacing w:before="0" w:after="0"/>
       </w:pPr>
       <w:r>
-        <w:t>select ‘Continue’</w:t>
-      </w:r>
+        <w:t>select ‘</w:t>
+      </w:r>
+      <w:proofErr w:type="gramStart"/>
+      <w:r>
+        <w:t>Continue’</w:t>
+      </w:r>
+      <w:proofErr w:type="gramEnd"/>
     </w:p>
     <w:p>
       <w:pPr>
@@ -1935,8 +2317,13 @@
         <w:spacing w:before="0" w:after="0"/>
       </w:pPr>
       <w:r>
-        <w:t>select ‘Continue’</w:t>
-      </w:r>
+        <w:t>select ‘</w:t>
+      </w:r>
+      <w:proofErr w:type="gramStart"/>
+      <w:r>
+        <w:t>Continue’</w:t>
+      </w:r>
+      <w:proofErr w:type="gramEnd"/>
     </w:p>
     <w:p>
       <w:pPr>
@@ -1977,8 +2364,13 @@
         <w:spacing w:before="0" w:after="0"/>
       </w:pPr>
       <w:r>
-        <w:t>select ‘Continue’</w:t>
-      </w:r>
+        <w:t>select ‘</w:t>
+      </w:r>
+      <w:proofErr w:type="gramStart"/>
+      <w:r>
+        <w:t>Continue’</w:t>
+      </w:r>
+      <w:proofErr w:type="gramEnd"/>
     </w:p>
     <w:p>
       <w:pPr>
@@ -1995,8 +2387,16 @@
         <w:rPr>
           <w:b/>
         </w:rPr>
-        <w:t>Check your answers before you register</w:t>
-      </w:r>
+        <w:t xml:space="preserve">Check your answers before you </w:t>
+      </w:r>
+      <w:proofErr w:type="gramStart"/>
+      <w:r>
+        <w:rPr>
+          <w:b/>
+        </w:rPr>
+        <w:t>register</w:t>
+      </w:r>
+      <w:proofErr w:type="gramEnd"/>
     </w:p>
     <w:p>
       <w:pPr>
@@ -2044,7 +2444,15 @@
       <w:bookmarkStart w:id="15" w:name="_heading=h.1ksv4uv" w:colFirst="0" w:colLast="0"/>
       <w:bookmarkEnd w:id="15"/>
       <w:r>
-        <w:t xml:space="preserve">On completion please email this completed audit request to </w:t>
+        <w:t xml:space="preserve">On </w:t>
+      </w:r>
+      <w:proofErr w:type="gramStart"/>
+      <w:r>
+        <w:t>completion</w:t>
+      </w:r>
+      <w:proofErr w:type="gramEnd"/>
+      <w:r>
+        <w:t xml:space="preserve"> please email this completed audit request to </w:t>
       </w:r>
       <w:hyperlink r:id="rId9">
         <w:r>
@@ -2073,7 +2481,7 @@
 </file>
 
 <file path=word/endnotes.xml><?xml version="1.0" encoding="utf-8"?>
-<w:endnotes xmlns:wpc="http://schemas.microsoft.com/office/word/2010/wordprocessingCanvas" xmlns:cx="http://schemas.microsoft.com/office/drawing/2014/chartex" xmlns:cx1="http://schemas.microsoft.com/office/drawing/2015/9/8/chartex" xmlns:cx2="http://schemas.microsoft.com/office/drawing/2015/10/21/chartex" xmlns:cx3="http://schemas.microsoft.com/office/drawing/2016/5/9/chartex" xmlns:cx4="http://schemas.microsoft.com/office/drawing/2016/5/10/chartex" xmlns:cx5="http://schemas.microsoft.com/office/drawing/2016/5/11/chartex" xmlns:cx6="http://schemas.microsoft.com/office/drawing/2016/5/12/chartex" xmlns:cx7="http://schemas.microsoft.com/office/drawing/2016/5/13/chartex" xmlns:cx8="http://schemas.microsoft.com/office/drawing/2016/5/14/chartex" xmlns:mc="http://schemas.openxmlformats.org/markup-compatibility/2006" xmlns:aink="http://schemas.microsoft.com/office/drawing/2016/ink" xmlns:am3d="http://schemas.microsoft.com/office/drawing/2017/model3d" xmlns:o="urn:schemas-microsoft-com:office:office" xmlns:r="http://schemas.openxmlformats.org/officeDocument/2006/relationships" xmlns:m="http://schemas.openxmlformats.org/officeDocument/2006/math" xmlns:v="urn:schemas-microsoft-com:vml" xmlns:wp14="http://schemas.microsoft.com/office/word/2010/wordprocessingDrawing" xmlns:wp="http://schemas.openxmlformats.org/drawingml/2006/wordprocessingDrawing" xmlns:w10="urn:schemas-microsoft-com:office:word" xmlns:w="http://schemas.openxmlformats.org/wordprocessingml/2006/main" xmlns:w14="http://schemas.microsoft.com/office/word/2010/wordml" xmlns:w15="http://schemas.microsoft.com/office/word/2012/wordml" xmlns:w16cex="http://schemas.microsoft.com/office/word/2018/wordml/cex" xmlns:w16cid="http://schemas.microsoft.com/office/word/2016/wordml/cid" xmlns:w16="http://schemas.microsoft.com/office/word/2018/wordml" xmlns:w16se="http://schemas.microsoft.com/office/word/2015/wordml/symex" xmlns:wpg="http://schemas.microsoft.com/office/word/2010/wordprocessingGroup" xmlns:wpi="http://schemas.microsoft.com/office/word/2010/wordprocessingInk" xmlns:wne="http://schemas.microsoft.com/office/word/2006/wordml" xmlns:wps="http://schemas.microsoft.com/office/word/2010/wordprocessingShape" mc:Ignorable="w14 w15 w16se w16cid w16 w16cex wp14">
+<w:endnotes xmlns:wpc="http://schemas.microsoft.com/office/word/2010/wordprocessingCanvas" xmlns:cx="http://schemas.microsoft.com/office/drawing/2014/chartex" xmlns:cx1="http://schemas.microsoft.com/office/drawing/2015/9/8/chartex" xmlns:cx2="http://schemas.microsoft.com/office/drawing/2015/10/21/chartex" xmlns:cx3="http://schemas.microsoft.com/office/drawing/2016/5/9/chartex" xmlns:cx4="http://schemas.microsoft.com/office/drawing/2016/5/10/chartex" xmlns:cx5="http://schemas.microsoft.com/office/drawing/2016/5/11/chartex" xmlns:cx6="http://schemas.microsoft.com/office/drawing/2016/5/12/chartex" xmlns:cx7="http://schemas.microsoft.com/office/drawing/2016/5/13/chartex" xmlns:cx8="http://schemas.microsoft.com/office/drawing/2016/5/14/chartex" xmlns:mc="http://schemas.openxmlformats.org/markup-compatibility/2006" xmlns:aink="http://schemas.microsoft.com/office/drawing/2016/ink" xmlns:am3d="http://schemas.microsoft.com/office/drawing/2017/model3d" xmlns:o="urn:schemas-microsoft-com:office:office" xmlns:oel="http://schemas.microsoft.com/office/2019/extlst" xmlns:r="http://schemas.openxmlformats.org/officeDocument/2006/relationships" xmlns:m="http://schemas.openxmlformats.org/officeDocument/2006/math" xmlns:v="urn:schemas-microsoft-com:vml" xmlns:wp14="http://schemas.microsoft.com/office/word/2010/wordprocessingDrawing" xmlns:wp="http://schemas.openxmlformats.org/drawingml/2006/wordprocessingDrawing" xmlns:w10="urn:schemas-microsoft-com:office:word" xmlns:w="http://schemas.openxmlformats.org/wordprocessingml/2006/main" xmlns:w14="http://schemas.microsoft.com/office/word/2010/wordml" xmlns:w15="http://schemas.microsoft.com/office/word/2012/wordml" xmlns:w16cex="http://schemas.microsoft.com/office/word/2018/wordml/cex" xmlns:w16cid="http://schemas.microsoft.com/office/word/2016/wordml/cid" xmlns:w16="http://schemas.microsoft.com/office/word/2018/wordml" xmlns:w16sdtdh="http://schemas.microsoft.com/office/word/2020/wordml/sdtdatahash" xmlns:w16se="http://schemas.microsoft.com/office/word/2015/wordml/symex" xmlns:wpg="http://schemas.microsoft.com/office/word/2010/wordprocessingGroup" xmlns:wpi="http://schemas.microsoft.com/office/word/2010/wordprocessingInk" xmlns:wne="http://schemas.microsoft.com/office/word/2006/wordml" xmlns:wps="http://schemas.microsoft.com/office/word/2010/wordprocessingShape" mc:Ignorable="w14 w15 w16se w16cid w16 w16cex w16sdtdh wp14">
   <w:endnote w:type="separator" w:id="-1">
     <w:p>
       <w:pPr>
@@ -2098,7 +2506,7 @@
 </file>
 
 <file path=word/footer1.xml><?xml version="1.0" encoding="utf-8"?>
-<w:ftr xmlns:wpc="http://schemas.microsoft.com/office/word/2010/wordprocessingCanvas" xmlns:cx="http://schemas.microsoft.com/office/drawing/2014/chartex" xmlns:cx1="http://schemas.microsoft.com/office/drawing/2015/9/8/chartex" xmlns:cx2="http://schemas.microsoft.com/office/drawing/2015/10/21/chartex" xmlns:cx3="http://schemas.microsoft.com/office/drawing/2016/5/9/chartex" xmlns:cx4="http://schemas.microsoft.com/office/drawing/2016/5/10/chartex" xmlns:cx5="http://schemas.microsoft.com/office/drawing/2016/5/11/chartex" xmlns:cx6="http://schemas.microsoft.com/office/drawing/2016/5/12/chartex" xmlns:cx7="http://schemas.microsoft.com/office/drawing/2016/5/13/chartex" xmlns:cx8="http://schemas.microsoft.com/office/drawing/2016/5/14/chartex" xmlns:mc="http://schemas.openxmlformats.org/markup-compatibility/2006" xmlns:aink="http://schemas.microsoft.com/office/drawing/2016/ink" xmlns:am3d="http://schemas.microsoft.com/office/drawing/2017/model3d" xmlns:o="urn:schemas-microsoft-com:office:office" xmlns:r="http://schemas.openxmlformats.org/officeDocument/2006/relationships" xmlns:m="http://schemas.openxmlformats.org/officeDocument/2006/math" xmlns:v="urn:schemas-microsoft-com:vml" xmlns:wp14="http://schemas.microsoft.com/office/word/2010/wordprocessingDrawing" xmlns:wp="http://schemas.openxmlformats.org/drawingml/2006/wordprocessingDrawing" xmlns:w10="urn:schemas-microsoft-com:office:word" xmlns:w="http://schemas.openxmlformats.org/wordprocessingml/2006/main" xmlns:w14="http://schemas.microsoft.com/office/word/2010/wordml" xmlns:w15="http://schemas.microsoft.com/office/word/2012/wordml" xmlns:w16cex="http://schemas.microsoft.com/office/word/2018/wordml/cex" xmlns:w16cid="http://schemas.microsoft.com/office/word/2016/wordml/cid" xmlns:w16="http://schemas.microsoft.com/office/word/2018/wordml" xmlns:w16se="http://schemas.microsoft.com/office/word/2015/wordml/symex" xmlns:wpg="http://schemas.microsoft.com/office/word/2010/wordprocessingGroup" xmlns:wpi="http://schemas.microsoft.com/office/word/2010/wordprocessingInk" xmlns:wne="http://schemas.microsoft.com/office/word/2006/wordml" xmlns:wps="http://schemas.microsoft.com/office/word/2010/wordprocessingShape" mc:Ignorable="w14 w15 w16se w16cid w16 w16cex wp14">
+<w:ftr xmlns:wpc="http://schemas.microsoft.com/office/word/2010/wordprocessingCanvas" xmlns:cx="http://schemas.microsoft.com/office/drawing/2014/chartex" xmlns:cx1="http://schemas.microsoft.com/office/drawing/2015/9/8/chartex" xmlns:cx2="http://schemas.microsoft.com/office/drawing/2015/10/21/chartex" xmlns:cx3="http://schemas.microsoft.com/office/drawing/2016/5/9/chartex" xmlns:cx4="http://schemas.microsoft.com/office/drawing/2016/5/10/chartex" xmlns:cx5="http://schemas.microsoft.com/office/drawing/2016/5/11/chartex" xmlns:cx6="http://schemas.microsoft.com/office/drawing/2016/5/12/chartex" xmlns:cx7="http://schemas.microsoft.com/office/drawing/2016/5/13/chartex" xmlns:cx8="http://schemas.microsoft.com/office/drawing/2016/5/14/chartex" xmlns:mc="http://schemas.openxmlformats.org/markup-compatibility/2006" xmlns:aink="http://schemas.microsoft.com/office/drawing/2016/ink" xmlns:am3d="http://schemas.microsoft.com/office/drawing/2017/model3d" xmlns:o="urn:schemas-microsoft-com:office:office" xmlns:oel="http://schemas.microsoft.com/office/2019/extlst" xmlns:r="http://schemas.openxmlformats.org/officeDocument/2006/relationships" xmlns:m="http://schemas.openxmlformats.org/officeDocument/2006/math" xmlns:v="urn:schemas-microsoft-com:vml" xmlns:wp14="http://schemas.microsoft.com/office/word/2010/wordprocessingDrawing" xmlns:wp="http://schemas.openxmlformats.org/drawingml/2006/wordprocessingDrawing" xmlns:w10="urn:schemas-microsoft-com:office:word" xmlns:w="http://schemas.openxmlformats.org/wordprocessingml/2006/main" xmlns:w14="http://schemas.microsoft.com/office/word/2010/wordml" xmlns:w15="http://schemas.microsoft.com/office/word/2012/wordml" xmlns:w16cex="http://schemas.microsoft.com/office/word/2018/wordml/cex" xmlns:w16cid="http://schemas.microsoft.com/office/word/2016/wordml/cid" xmlns:w16="http://schemas.microsoft.com/office/word/2018/wordml" xmlns:w16sdtdh="http://schemas.microsoft.com/office/word/2020/wordml/sdtdatahash" xmlns:w16se="http://schemas.microsoft.com/office/word/2015/wordml/symex" xmlns:wpg="http://schemas.microsoft.com/office/word/2010/wordprocessingGroup" xmlns:wpi="http://schemas.microsoft.com/office/word/2010/wordprocessingInk" xmlns:wne="http://schemas.microsoft.com/office/word/2006/wordml" xmlns:wps="http://schemas.microsoft.com/office/word/2010/wordprocessingShape" mc:Ignorable="w14 w15 w16se w16cid w16 w16cex w16sdtdh wp14">
   <w:p>
     <w:pPr>
       <w:pBdr>
@@ -2122,7 +2530,7 @@
 </file>
 
 <file path=word/footer2.xml><?xml version="1.0" encoding="utf-8"?>
-<w:ftr xmlns:wpc="http://schemas.microsoft.com/office/word/2010/wordprocessingCanvas" xmlns:cx="http://schemas.microsoft.com/office/drawing/2014/chartex" xmlns:cx1="http://schemas.microsoft.com/office/drawing/2015/9/8/chartex" xmlns:cx2="http://schemas.microsoft.com/office/drawing/2015/10/21/chartex" xmlns:cx3="http://schemas.microsoft.com/office/drawing/2016/5/9/chartex" xmlns:cx4="http://schemas.microsoft.com/office/drawing/2016/5/10/chartex" xmlns:cx5="http://schemas.microsoft.com/office/drawing/2016/5/11/chartex" xmlns:cx6="http://schemas.microsoft.com/office/drawing/2016/5/12/chartex" xmlns:cx7="http://schemas.microsoft.com/office/drawing/2016/5/13/chartex" xmlns:cx8="http://schemas.microsoft.com/office/drawing/2016/5/14/chartex" xmlns:mc="http://schemas.openxmlformats.org/markup-compatibility/2006" xmlns:aink="http://schemas.microsoft.com/office/drawing/2016/ink" xmlns:am3d="http://schemas.microsoft.com/office/drawing/2017/model3d" xmlns:o="urn:schemas-microsoft-com:office:office" xmlns:r="http://schemas.openxmlformats.org/officeDocument/2006/relationships" xmlns:m="http://schemas.openxmlformats.org/officeDocument/2006/math" xmlns:v="urn:schemas-microsoft-com:vml" xmlns:wp14="http://schemas.microsoft.com/office/word/2010/wordprocessingDrawing" xmlns:wp="http://schemas.openxmlformats.org/drawingml/2006/wordprocessingDrawing" xmlns:w10="urn:schemas-microsoft-com:office:word" xmlns:w="http://schemas.openxmlformats.org/wordprocessingml/2006/main" xmlns:w14="http://schemas.microsoft.com/office/word/2010/wordml" xmlns:w15="http://schemas.microsoft.com/office/word/2012/wordml" xmlns:w16cex="http://schemas.microsoft.com/office/word/2018/wordml/cex" xmlns:w16cid="http://schemas.microsoft.com/office/word/2016/wordml/cid" xmlns:w16="http://schemas.microsoft.com/office/word/2018/wordml" xmlns:w16se="http://schemas.microsoft.com/office/word/2015/wordml/symex" xmlns:wpg="http://schemas.microsoft.com/office/word/2010/wordprocessingGroup" xmlns:wpi="http://schemas.microsoft.com/office/word/2010/wordprocessingInk" xmlns:wne="http://schemas.microsoft.com/office/word/2006/wordml" xmlns:wps="http://schemas.microsoft.com/office/word/2010/wordprocessingShape" mc:Ignorable="w14 w15 w16se w16cid w16 w16cex wp14">
+<w:ftr xmlns:wpc="http://schemas.microsoft.com/office/word/2010/wordprocessingCanvas" xmlns:cx="http://schemas.microsoft.com/office/drawing/2014/chartex" xmlns:cx1="http://schemas.microsoft.com/office/drawing/2015/9/8/chartex" xmlns:cx2="http://schemas.microsoft.com/office/drawing/2015/10/21/chartex" xmlns:cx3="http://schemas.microsoft.com/office/drawing/2016/5/9/chartex" xmlns:cx4="http://schemas.microsoft.com/office/drawing/2016/5/10/chartex" xmlns:cx5="http://schemas.microsoft.com/office/drawing/2016/5/11/chartex" xmlns:cx6="http://schemas.microsoft.com/office/drawing/2016/5/12/chartex" xmlns:cx7="http://schemas.microsoft.com/office/drawing/2016/5/13/chartex" xmlns:cx8="http://schemas.microsoft.com/office/drawing/2016/5/14/chartex" xmlns:mc="http://schemas.openxmlformats.org/markup-compatibility/2006" xmlns:aink="http://schemas.microsoft.com/office/drawing/2016/ink" xmlns:am3d="http://schemas.microsoft.com/office/drawing/2017/model3d" xmlns:o="urn:schemas-microsoft-com:office:office" xmlns:oel="http://schemas.microsoft.com/office/2019/extlst" xmlns:r="http://schemas.openxmlformats.org/officeDocument/2006/relationships" xmlns:m="http://schemas.openxmlformats.org/officeDocument/2006/math" xmlns:v="urn:schemas-microsoft-com:vml" xmlns:wp14="http://schemas.microsoft.com/office/word/2010/wordprocessingDrawing" xmlns:wp="http://schemas.openxmlformats.org/drawingml/2006/wordprocessingDrawing" xmlns:w10="urn:schemas-microsoft-com:office:word" xmlns:w="http://schemas.openxmlformats.org/wordprocessingml/2006/main" xmlns:w14="http://schemas.microsoft.com/office/word/2010/wordml" xmlns:w15="http://schemas.microsoft.com/office/word/2012/wordml" xmlns:w16cex="http://schemas.microsoft.com/office/word/2018/wordml/cex" xmlns:w16cid="http://schemas.microsoft.com/office/word/2016/wordml/cid" xmlns:w16="http://schemas.microsoft.com/office/word/2018/wordml" xmlns:w16sdtdh="http://schemas.microsoft.com/office/word/2020/wordml/sdtdatahash" xmlns:w16se="http://schemas.microsoft.com/office/word/2015/wordml/symex" xmlns:wpg="http://schemas.microsoft.com/office/word/2010/wordprocessingGroup" xmlns:wpi="http://schemas.microsoft.com/office/word/2010/wordprocessingInk" xmlns:wne="http://schemas.microsoft.com/office/word/2006/wordml" xmlns:wps="http://schemas.microsoft.com/office/word/2010/wordprocessingShape" mc:Ignorable="w14 w15 w16se w16cid w16 w16cex w16sdtdh wp14">
   <w:p>
     <w:pPr>
       <w:pBdr>
@@ -2223,8 +2631,7 @@
               <v:stroke joinstyle="miter"/>
               <v:path gradientshapeok="t" o:connecttype="rect"/>
             </v:shapetype>
-            <v:shape id="MSIPCMe8044aa9834e11cae5dc8be0" o:spid="_x0000_s1026" type="#_x0000_t202" alt="{&quot;HashCode&quot;:-1561102028,&quot;Height&quot;:841.0,&quot;Width&quot;:595.0,&quot;Placement&quot;:&quot;Footer&quot;,&quot;Index&quot;:&quot;Primary&quot;,&quot;Section&quot;:1,&quot;Top&quot;:0.0,&quot;Left&quot;:0.0}" style="position:absolute;margin-left:0;margin-top:805.35pt;width:595.3pt;height:21.5pt;z-index:251659264;visibility:visible;mso-wrap-style:square;mso-wrap-distance-left:9pt;mso-wrap-distance-top:0;mso-wrap-distance-right:9pt;mso-wrap-distance-bottom:0;mso-position-horizontal:absolute;mso-position-horizontal-relative:page;mso-position-vertical:absolute;mso-position-vertical-relative:page;v-text-anchor:bottom" o:gfxdata="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" o:allowincell="f" filled="f" stroked="f" strokeweight=".5pt">
-              <v:fill o:detectmouseclick="t"/>
+            <v:shape id="MSIPCMe8044aa9834e11cae5dc8be0" o:spid="_x0000_s1026" type="#_x0000_t202" alt="{&quot;HashCode&quot;:-1561102028,&quot;Height&quot;:841.0,&quot;Width&quot;:595.0,&quot;Placement&quot;:&quot;Footer&quot;,&quot;Index&quot;:&quot;Primary&quot;,&quot;Section&quot;:1,&quot;Top&quot;:0.0,&quot;Left&quot;:0.0}" style="position:absolute;margin-left:0;margin-top:805.35pt;width:595.3pt;height:21.5pt;z-index:251659264;visibility:visible;mso-wrap-style:square;mso-wrap-distance-left:9pt;mso-wrap-distance-top:0;mso-wrap-distance-right:9pt;mso-wrap-distance-bottom:0;mso-position-horizontal:absolute;mso-position-horizontal-relative:page;mso-position-vertical:absolute;mso-position-vertical-relative:page;v-text-anchor:bottom" o:gfxdata="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" o:allowincell="f" filled="f" stroked="f" strokeweight=".5pt">
               <v:textbox inset=",0,,0">
                 <w:txbxContent>
                   <w:p>
@@ -2323,7 +2730,7 @@
         </mc:Choice>
         <mc:Fallback>
           <w:pict>
-            <v:rect w14:anchorId="0308A615" id="Rectangle 2" o:spid="_x0000_s1027" alt="{&quot;HashCode&quot;:-1561102028,&quot;Height&quot;:841.0,&quot;Width&quot;:595.0,&quot;Placement&quot;:&quot;Footer&quot;,&quot;Index&quot;:&quot;Primary&quot;,&quot;Section&quot;:1,&quot;Top&quot;:0.0,&quot;Left&quot;:0.0}" style="position:absolute;margin-left:-1in;margin-top:804pt;width:596.05pt;height:22.25pt;z-index:251658240;visibility:visible;mso-wrap-style:square;mso-wrap-distance-left:9pt;mso-wrap-distance-top:0;mso-wrap-distance-right:9pt;mso-wrap-distance-bottom:0;mso-position-horizontal:absolute;mso-position-horizontal-relative:text;mso-position-vertical:absolute;mso-position-vertical-relative:text;v-text-anchor:bottom" o:gfxdata="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" filled="f" stroked="f">
+            <v:rect w14:anchorId="0308A615" id="Rectangle 2" o:spid="_x0000_s1027" alt="{&quot;HashCode&quot;:-1561102028,&quot;Height&quot;:841.0,&quot;Width&quot;:595.0,&quot;Placement&quot;:&quot;Footer&quot;,&quot;Index&quot;:&quot;Primary&quot;,&quot;Section&quot;:1,&quot;Top&quot;:0.0,&quot;Left&quot;:0.0}" style="position:absolute;margin-left:-1in;margin-top:804pt;width:596.05pt;height:22.25pt;z-index:251658240;visibility:visible;mso-wrap-style:square;mso-wrap-distance-left:9pt;mso-wrap-distance-top:0;mso-wrap-distance-right:9pt;mso-wrap-distance-bottom:0;mso-position-horizontal:absolute;mso-position-horizontal-relative:text;mso-position-vertical:absolute;mso-position-vertical-relative:text;v-text-anchor:bottom" o:gfxdata="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" filled="f" stroked="f">
               <v:textbox inset="2.53958mm,0,2.53958mm,0">
                 <w:txbxContent>
                   <w:p>
@@ -2442,20 +2849,29 @@
       <w:t xml:space="preserve">Version: </w:t>
     </w:r>
     <w:r>
-      <w:t xml:space="preserve">November </w:t>
+      <w:t>October</w:t>
     </w:r>
     <w:r>
+      <w:t xml:space="preserve"> </w:t>
+    </w:r>
+    <w:r>
       <w:rPr>
         <w:color w:val="000000"/>
       </w:rPr>
-      <w:t>2021</w:t>
+      <w:t>202</w:t>
+    </w:r>
+    <w:r>
+      <w:rPr>
+        <w:color w:val="000000"/>
+      </w:rPr>
+      <w:t>3</w:t>
     </w:r>
   </w:p>
 </w:ftr>
 </file>
 
 <file path=word/footer3.xml><?xml version="1.0" encoding="utf-8"?>
-<w:ftr xmlns:wpc="http://schemas.microsoft.com/office/word/2010/wordprocessingCanvas" xmlns:cx="http://schemas.microsoft.com/office/drawing/2014/chartex" xmlns:cx1="http://schemas.microsoft.com/office/drawing/2015/9/8/chartex" xmlns:cx2="http://schemas.microsoft.com/office/drawing/2015/10/21/chartex" xmlns:cx3="http://schemas.microsoft.com/office/drawing/2016/5/9/chartex" xmlns:cx4="http://schemas.microsoft.com/office/drawing/2016/5/10/chartex" xmlns:cx5="http://schemas.microsoft.com/office/drawing/2016/5/11/chartex" xmlns:cx6="http://schemas.microsoft.com/office/drawing/2016/5/12/chartex" xmlns:cx7="http://schemas.microsoft.com/office/drawing/2016/5/13/chartex" xmlns:cx8="http://schemas.microsoft.com/office/drawing/2016/5/14/chartex" xmlns:mc="http://schemas.openxmlformats.org/markup-compatibility/2006" xmlns:aink="http://schemas.microsoft.com/office/drawing/2016/ink" xmlns:am3d="http://schemas.microsoft.com/office/drawing/2017/model3d" xmlns:o="urn:schemas-microsoft-com:office:office" xmlns:r="http://schemas.openxmlformats.org/officeDocument/2006/relationships" xmlns:m="http://schemas.openxmlformats.org/officeDocument/2006/math" xmlns:v="urn:schemas-microsoft-com:vml" xmlns:wp14="http://schemas.microsoft.com/office/word/2010/wordprocessingDrawing" xmlns:wp="http://schemas.openxmlformats.org/drawingml/2006/wordprocessingDrawing" xmlns:w10="urn:schemas-microsoft-com:office:word" xmlns:w="http://schemas.openxmlformats.org/wordprocessingml/2006/main" xmlns:w14="http://schemas.microsoft.com/office/word/2010/wordml" xmlns:w15="http://schemas.microsoft.com/office/word/2012/wordml" xmlns:w16cex="http://schemas.microsoft.com/office/word/2018/wordml/cex" xmlns:w16cid="http://schemas.microsoft.com/office/word/2016/wordml/cid" xmlns:w16="http://schemas.microsoft.com/office/word/2018/wordml" xmlns:w16se="http://schemas.microsoft.com/office/word/2015/wordml/symex" xmlns:wpg="http://schemas.microsoft.com/office/word/2010/wordprocessingGroup" xmlns:wpi="http://schemas.microsoft.com/office/word/2010/wordprocessingInk" xmlns:wne="http://schemas.microsoft.com/office/word/2006/wordml" xmlns:wps="http://schemas.microsoft.com/office/word/2010/wordprocessingShape" mc:Ignorable="w14 w15 w16se w16cid w16 w16cex wp14">
+<w:ftr xmlns:wpc="http://schemas.microsoft.com/office/word/2010/wordprocessingCanvas" xmlns:cx="http://schemas.microsoft.com/office/drawing/2014/chartex" xmlns:cx1="http://schemas.microsoft.com/office/drawing/2015/9/8/chartex" xmlns:cx2="http://schemas.microsoft.com/office/drawing/2015/10/21/chartex" xmlns:cx3="http://schemas.microsoft.com/office/drawing/2016/5/9/chartex" xmlns:cx4="http://schemas.microsoft.com/office/drawing/2016/5/10/chartex" xmlns:cx5="http://schemas.microsoft.com/office/drawing/2016/5/11/chartex" xmlns:cx6="http://schemas.microsoft.com/office/drawing/2016/5/12/chartex" xmlns:cx7="http://schemas.microsoft.com/office/drawing/2016/5/13/chartex" xmlns:cx8="http://schemas.microsoft.com/office/drawing/2016/5/14/chartex" xmlns:mc="http://schemas.openxmlformats.org/markup-compatibility/2006" xmlns:aink="http://schemas.microsoft.com/office/drawing/2016/ink" xmlns:am3d="http://schemas.microsoft.com/office/drawing/2017/model3d" xmlns:o="urn:schemas-microsoft-com:office:office" xmlns:oel="http://schemas.microsoft.com/office/2019/extlst" xmlns:r="http://schemas.openxmlformats.org/officeDocument/2006/relationships" xmlns:m="http://schemas.openxmlformats.org/officeDocument/2006/math" xmlns:v="urn:schemas-microsoft-com:vml" xmlns:wp14="http://schemas.microsoft.com/office/word/2010/wordprocessingDrawing" xmlns:wp="http://schemas.openxmlformats.org/drawingml/2006/wordprocessingDrawing" xmlns:w10="urn:schemas-microsoft-com:office:word" xmlns:w="http://schemas.openxmlformats.org/wordprocessingml/2006/main" xmlns:w14="http://schemas.microsoft.com/office/word/2010/wordml" xmlns:w15="http://schemas.microsoft.com/office/word/2012/wordml" xmlns:w16cex="http://schemas.microsoft.com/office/word/2018/wordml/cex" xmlns:w16cid="http://schemas.microsoft.com/office/word/2016/wordml/cid" xmlns:w16="http://schemas.microsoft.com/office/word/2018/wordml" xmlns:w16sdtdh="http://schemas.microsoft.com/office/word/2020/wordml/sdtdatahash" xmlns:w16se="http://schemas.microsoft.com/office/word/2015/wordml/symex" xmlns:wpg="http://schemas.microsoft.com/office/word/2010/wordprocessingGroup" xmlns:wpi="http://schemas.microsoft.com/office/word/2010/wordprocessingInk" xmlns:wne="http://schemas.microsoft.com/office/word/2006/wordml" xmlns:wps="http://schemas.microsoft.com/office/word/2010/wordprocessingShape" mc:Ignorable="w14 w15 w16se w16cid w16 w16cex w16sdtdh wp14">
   <w:p>
     <w:pPr>
       <w:pBdr>
@@ -2479,7 +2895,7 @@
 </file>
 
 <file path=word/footnotes.xml><?xml version="1.0" encoding="utf-8"?>
-<w:footnotes xmlns:wpc="http://schemas.microsoft.com/office/word/2010/wordprocessingCanvas" xmlns:cx="http://schemas.microsoft.com/office/drawing/2014/chartex" xmlns:cx1="http://schemas.microsoft.com/office/drawing/2015/9/8/chartex" xmlns:cx2="http://schemas.microsoft.com/office/drawing/2015/10/21/chartex" xmlns:cx3="http://schemas.microsoft.com/office/drawing/2016/5/9/chartex" xmlns:cx4="http://schemas.microsoft.com/office/drawing/2016/5/10/chartex" xmlns:cx5="http://schemas.microsoft.com/office/drawing/2016/5/11/chartex" xmlns:cx6="http://schemas.microsoft.com/office/drawing/2016/5/12/chartex" xmlns:cx7="http://schemas.microsoft.com/office/drawing/2016/5/13/chartex" xmlns:cx8="http://schemas.microsoft.com/office/drawing/2016/5/14/chartex" xmlns:mc="http://schemas.openxmlformats.org/markup-compatibility/2006" xmlns:aink="http://schemas.microsoft.com/office/drawing/2016/ink" xmlns:am3d="http://schemas.microsoft.com/office/drawing/2017/model3d" xmlns:o="urn:schemas-microsoft-com:office:office" xmlns:r="http://schemas.openxmlformats.org/officeDocument/2006/relationships" xmlns:m="http://schemas.openxmlformats.org/officeDocument/2006/math" xmlns:v="urn:schemas-microsoft-com:vml" xmlns:wp14="http://schemas.microsoft.com/office/word/2010/wordprocessingDrawing" xmlns:wp="http://schemas.openxmlformats.org/drawingml/2006/wordprocessingDrawing" xmlns:w10="urn:schemas-microsoft-com:office:word" xmlns:w="http://schemas.openxmlformats.org/wordprocessingml/2006/main" xmlns:w14="http://schemas.microsoft.com/office/word/2010/wordml" xmlns:w15="http://schemas.microsoft.com/office/word/2012/wordml" xmlns:w16cex="http://schemas.microsoft.com/office/word/2018/wordml/cex" xmlns:w16cid="http://schemas.microsoft.com/office/word/2016/wordml/cid" xmlns:w16="http://schemas.microsoft.com/office/word/2018/wordml" xmlns:w16se="http://schemas.microsoft.com/office/word/2015/wordml/symex" xmlns:wpg="http://schemas.microsoft.com/office/word/2010/wordprocessingGroup" xmlns:wpi="http://schemas.microsoft.com/office/word/2010/wordprocessingInk" xmlns:wne="http://schemas.microsoft.com/office/word/2006/wordml" xmlns:wps="http://schemas.microsoft.com/office/word/2010/wordprocessingShape" mc:Ignorable="w14 w15 w16se w16cid w16 w16cex wp14">
+<w:footnotes xmlns:wpc="http://schemas.microsoft.com/office/word/2010/wordprocessingCanvas" xmlns:cx="http://schemas.microsoft.com/office/drawing/2014/chartex" xmlns:cx1="http://schemas.microsoft.com/office/drawing/2015/9/8/chartex" xmlns:cx2="http://schemas.microsoft.com/office/drawing/2015/10/21/chartex" xmlns:cx3="http://schemas.microsoft.com/office/drawing/2016/5/9/chartex" xmlns:cx4="http://schemas.microsoft.com/office/drawing/2016/5/10/chartex" xmlns:cx5="http://schemas.microsoft.com/office/drawing/2016/5/11/chartex" xmlns:cx6="http://schemas.microsoft.com/office/drawing/2016/5/12/chartex" xmlns:cx7="http://schemas.microsoft.com/office/drawing/2016/5/13/chartex" xmlns:cx8="http://schemas.microsoft.com/office/drawing/2016/5/14/chartex" xmlns:mc="http://schemas.openxmlformats.org/markup-compatibility/2006" xmlns:aink="http://schemas.microsoft.com/office/drawing/2016/ink" xmlns:am3d="http://schemas.microsoft.com/office/drawing/2017/model3d" xmlns:o="urn:schemas-microsoft-com:office:office" xmlns:oel="http://schemas.microsoft.com/office/2019/extlst" xmlns:r="http://schemas.openxmlformats.org/officeDocument/2006/relationships" xmlns:m="http://schemas.openxmlformats.org/officeDocument/2006/math" xmlns:v="urn:schemas-microsoft-com:vml" xmlns:wp14="http://schemas.microsoft.com/office/word/2010/wordprocessingDrawing" xmlns:wp="http://schemas.openxmlformats.org/drawingml/2006/wordprocessingDrawing" xmlns:w10="urn:schemas-microsoft-com:office:word" xmlns:w="http://schemas.openxmlformats.org/wordprocessingml/2006/main" xmlns:w14="http://schemas.microsoft.com/office/word/2010/wordml" xmlns:w15="http://schemas.microsoft.com/office/word/2012/wordml" xmlns:w16cex="http://schemas.microsoft.com/office/word/2018/wordml/cex" xmlns:w16cid="http://schemas.microsoft.com/office/word/2016/wordml/cid" xmlns:w16="http://schemas.microsoft.com/office/word/2018/wordml" xmlns:w16sdtdh="http://schemas.microsoft.com/office/word/2020/wordml/sdtdatahash" xmlns:w16se="http://schemas.microsoft.com/office/word/2015/wordml/symex" xmlns:wpg="http://schemas.microsoft.com/office/word/2010/wordprocessingGroup" xmlns:wpi="http://schemas.microsoft.com/office/word/2010/wordprocessingInk" xmlns:wne="http://schemas.microsoft.com/office/word/2006/wordml" xmlns:wps="http://schemas.microsoft.com/office/word/2010/wordprocessingShape" mc:Ignorable="w14 w15 w16se w16cid w16 w16cex w16sdtdh wp14">
   <w:footnote w:type="separator" w:id="-1">
     <w:p>
       <w:pPr>
@@ -2504,7 +2920,7 @@
 </file>
 
 <file path=word/header1.xml><?xml version="1.0" encoding="utf-8"?>
-<w:hdr xmlns:wpc="http://schemas.microsoft.com/office/word/2010/wordprocessingCanvas" xmlns:cx="http://schemas.microsoft.com/office/drawing/2014/chartex" xmlns:cx1="http://schemas.microsoft.com/office/drawing/2015/9/8/chartex" xmlns:cx2="http://schemas.microsoft.com/office/drawing/2015/10/21/chartex" xmlns:cx3="http://schemas.microsoft.com/office/drawing/2016/5/9/chartex" xmlns:cx4="http://schemas.microsoft.com/office/drawing/2016/5/10/chartex" xmlns:cx5="http://schemas.microsoft.com/office/drawing/2016/5/11/chartex" xmlns:cx6="http://schemas.microsoft.com/office/drawing/2016/5/12/chartex" xmlns:cx7="http://schemas.microsoft.com/office/drawing/2016/5/13/chartex" xmlns:cx8="http://schemas.microsoft.com/office/drawing/2016/5/14/chartex" xmlns:mc="http://schemas.openxmlformats.org/markup-compatibility/2006" xmlns:aink="http://schemas.microsoft.com/office/drawing/2016/ink" xmlns:am3d="http://schemas.microsoft.com/office/drawing/2017/model3d" xmlns:o="urn:schemas-microsoft-com:office:office" xmlns:r="http://schemas.openxmlformats.org/officeDocument/2006/relationships" xmlns:m="http://schemas.openxmlformats.org/officeDocument/2006/math" xmlns:v="urn:schemas-microsoft-com:vml" xmlns:wp14="http://schemas.microsoft.com/office/word/2010/wordprocessingDrawing" xmlns:wp="http://schemas.openxmlformats.org/drawingml/2006/wordprocessingDrawing" xmlns:w10="urn:schemas-microsoft-com:office:word" xmlns:w="http://schemas.openxmlformats.org/wordprocessingml/2006/main" xmlns:w14="http://schemas.microsoft.com/office/word/2010/wordml" xmlns:w15="http://schemas.microsoft.com/office/word/2012/wordml" xmlns:w16cex="http://schemas.microsoft.com/office/word/2018/wordml/cex" xmlns:w16cid="http://schemas.microsoft.com/office/word/2016/wordml/cid" xmlns:w16="http://schemas.microsoft.com/office/word/2018/wordml" xmlns:w16se="http://schemas.microsoft.com/office/word/2015/wordml/symex" xmlns:wpg="http://schemas.microsoft.com/office/word/2010/wordprocessingGroup" xmlns:wpi="http://schemas.microsoft.com/office/word/2010/wordprocessingInk" xmlns:wne="http://schemas.microsoft.com/office/word/2006/wordml" xmlns:wps="http://schemas.microsoft.com/office/word/2010/wordprocessingShape" mc:Ignorable="w14 w15 w16se w16cid w16 w16cex wp14">
+<w:hdr xmlns:wpc="http://schemas.microsoft.com/office/word/2010/wordprocessingCanvas" xmlns:cx="http://schemas.microsoft.com/office/drawing/2014/chartex" xmlns:cx1="http://schemas.microsoft.com/office/drawing/2015/9/8/chartex" xmlns:cx2="http://schemas.microsoft.com/office/drawing/2015/10/21/chartex" xmlns:cx3="http://schemas.microsoft.com/office/drawing/2016/5/9/chartex" xmlns:cx4="http://schemas.microsoft.com/office/drawing/2016/5/10/chartex" xmlns:cx5="http://schemas.microsoft.com/office/drawing/2016/5/11/chartex" xmlns:cx6="http://schemas.microsoft.com/office/drawing/2016/5/12/chartex" xmlns:cx7="http://schemas.microsoft.com/office/drawing/2016/5/13/chartex" xmlns:cx8="http://schemas.microsoft.com/office/drawing/2016/5/14/chartex" xmlns:mc="http://schemas.openxmlformats.org/markup-compatibility/2006" xmlns:aink="http://schemas.microsoft.com/office/drawing/2016/ink" xmlns:am3d="http://schemas.microsoft.com/office/drawing/2017/model3d" xmlns:o="urn:schemas-microsoft-com:office:office" xmlns:oel="http://schemas.microsoft.com/office/2019/extlst" xmlns:r="http://schemas.openxmlformats.org/officeDocument/2006/relationships" xmlns:m="http://schemas.openxmlformats.org/officeDocument/2006/math" xmlns:v="urn:schemas-microsoft-com:vml" xmlns:wp14="http://schemas.microsoft.com/office/word/2010/wordprocessingDrawing" xmlns:wp="http://schemas.openxmlformats.org/drawingml/2006/wordprocessingDrawing" xmlns:w10="urn:schemas-microsoft-com:office:word" xmlns:w="http://schemas.openxmlformats.org/wordprocessingml/2006/main" xmlns:w14="http://schemas.microsoft.com/office/word/2010/wordml" xmlns:w15="http://schemas.microsoft.com/office/word/2012/wordml" xmlns:w16cex="http://schemas.microsoft.com/office/word/2018/wordml/cex" xmlns:w16cid="http://schemas.microsoft.com/office/word/2016/wordml/cid" xmlns:w16="http://schemas.microsoft.com/office/word/2018/wordml" xmlns:w16sdtdh="http://schemas.microsoft.com/office/word/2020/wordml/sdtdatahash" xmlns:w16se="http://schemas.microsoft.com/office/word/2015/wordml/symex" xmlns:wpg="http://schemas.microsoft.com/office/word/2010/wordprocessingGroup" xmlns:wpi="http://schemas.microsoft.com/office/word/2010/wordprocessingInk" xmlns:wne="http://schemas.microsoft.com/office/word/2006/wordml" xmlns:wps="http://schemas.microsoft.com/office/word/2010/wordprocessingShape" mc:Ignorable="w14 w15 w16se w16cid w16 w16cex w16sdtdh wp14">
   <w:p>
     <w:pPr>
       <w:pBdr>
@@ -2528,7 +2944,7 @@
 </file>
 
 <file path=word/header2.xml><?xml version="1.0" encoding="utf-8"?>
-<w:hdr xmlns:wpc="http://schemas.microsoft.com/office/word/2010/wordprocessingCanvas" xmlns:cx="http://schemas.microsoft.com/office/drawing/2014/chartex" xmlns:cx1="http://schemas.microsoft.com/office/drawing/2015/9/8/chartex" xmlns:cx2="http://schemas.microsoft.com/office/drawing/2015/10/21/chartex" xmlns:cx3="http://schemas.microsoft.com/office/drawing/2016/5/9/chartex" xmlns:cx4="http://schemas.microsoft.com/office/drawing/2016/5/10/chartex" xmlns:cx5="http://schemas.microsoft.com/office/drawing/2016/5/11/chartex" xmlns:cx6="http://schemas.microsoft.com/office/drawing/2016/5/12/chartex" xmlns:cx7="http://schemas.microsoft.com/office/drawing/2016/5/13/chartex" xmlns:cx8="http://schemas.microsoft.com/office/drawing/2016/5/14/chartex" xmlns:mc="http://schemas.openxmlformats.org/markup-compatibility/2006" xmlns:aink="http://schemas.microsoft.com/office/drawing/2016/ink" xmlns:am3d="http://schemas.microsoft.com/office/drawing/2017/model3d" xmlns:o="urn:schemas-microsoft-com:office:office" xmlns:r="http://schemas.openxmlformats.org/officeDocument/2006/relationships" xmlns:m="http://schemas.openxmlformats.org/officeDocument/2006/math" xmlns:v="urn:schemas-microsoft-com:vml" xmlns:wp14="http://schemas.microsoft.com/office/word/2010/wordprocessingDrawing" xmlns:wp="http://schemas.openxmlformats.org/drawingml/2006/wordprocessingDrawing" xmlns:w10="urn:schemas-microsoft-com:office:word" xmlns:w="http://schemas.openxmlformats.org/wordprocessingml/2006/main" xmlns:w14="http://schemas.microsoft.com/office/word/2010/wordml" xmlns:w15="http://schemas.microsoft.com/office/word/2012/wordml" xmlns:w16cex="http://schemas.microsoft.com/office/word/2018/wordml/cex" xmlns:w16cid="http://schemas.microsoft.com/office/word/2016/wordml/cid" xmlns:w16="http://schemas.microsoft.com/office/word/2018/wordml" xmlns:w16se="http://schemas.microsoft.com/office/word/2015/wordml/symex" xmlns:wpg="http://schemas.microsoft.com/office/word/2010/wordprocessingGroup" xmlns:wpi="http://schemas.microsoft.com/office/word/2010/wordprocessingInk" xmlns:wne="http://schemas.microsoft.com/office/word/2006/wordml" xmlns:wps="http://schemas.microsoft.com/office/word/2010/wordprocessingShape" mc:Ignorable="w14 w15 w16se w16cid w16 w16cex wp14">
+<w:hdr xmlns:wpc="http://schemas.microsoft.com/office/word/2010/wordprocessingCanvas" xmlns:cx="http://schemas.microsoft.com/office/drawing/2014/chartex" xmlns:cx1="http://schemas.microsoft.com/office/drawing/2015/9/8/chartex" xmlns:cx2="http://schemas.microsoft.com/office/drawing/2015/10/21/chartex" xmlns:cx3="http://schemas.microsoft.com/office/drawing/2016/5/9/chartex" xmlns:cx4="http://schemas.microsoft.com/office/drawing/2016/5/10/chartex" xmlns:cx5="http://schemas.microsoft.com/office/drawing/2016/5/11/chartex" xmlns:cx6="http://schemas.microsoft.com/office/drawing/2016/5/12/chartex" xmlns:cx7="http://schemas.microsoft.com/office/drawing/2016/5/13/chartex" xmlns:cx8="http://schemas.microsoft.com/office/drawing/2016/5/14/chartex" xmlns:mc="http://schemas.openxmlformats.org/markup-compatibility/2006" xmlns:aink="http://schemas.microsoft.com/office/drawing/2016/ink" xmlns:am3d="http://schemas.microsoft.com/office/drawing/2017/model3d" xmlns:o="urn:schemas-microsoft-com:office:office" xmlns:oel="http://schemas.microsoft.com/office/2019/extlst" xmlns:r="http://schemas.openxmlformats.org/officeDocument/2006/relationships" xmlns:m="http://schemas.openxmlformats.org/officeDocument/2006/math" xmlns:v="urn:schemas-microsoft-com:vml" xmlns:wp14="http://schemas.microsoft.com/office/word/2010/wordprocessingDrawing" xmlns:wp="http://schemas.openxmlformats.org/drawingml/2006/wordprocessingDrawing" xmlns:w10="urn:schemas-microsoft-com:office:word" xmlns:w="http://schemas.openxmlformats.org/wordprocessingml/2006/main" xmlns:w14="http://schemas.microsoft.com/office/word/2010/wordml" xmlns:w15="http://schemas.microsoft.com/office/word/2012/wordml" xmlns:w16cex="http://schemas.microsoft.com/office/word/2018/wordml/cex" xmlns:w16cid="http://schemas.microsoft.com/office/word/2016/wordml/cid" xmlns:w16="http://schemas.microsoft.com/office/word/2018/wordml" xmlns:w16sdtdh="http://schemas.microsoft.com/office/word/2020/wordml/sdtdatahash" xmlns:w16se="http://schemas.microsoft.com/office/word/2015/wordml/symex" xmlns:wpg="http://schemas.microsoft.com/office/word/2010/wordprocessingGroup" xmlns:wpi="http://schemas.microsoft.com/office/word/2010/wordprocessingInk" xmlns:wne="http://schemas.microsoft.com/office/word/2006/wordml" xmlns:wps="http://schemas.microsoft.com/office/word/2010/wordprocessingShape" mc:Ignorable="w14 w15 w16se w16cid w16 w16cex w16sdtdh wp14">
   <w:p>
     <w:pPr>
       <w:pBdr>
@@ -2582,7 +2998,7 @@
 </file>
 
 <file path=word/header3.xml><?xml version="1.0" encoding="utf-8"?>
-<w:hdr xmlns:wpc="http://schemas.microsoft.com/office/word/2010/wordprocessingCanvas" xmlns:cx="http://schemas.microsoft.com/office/drawing/2014/chartex" xmlns:cx1="http://schemas.microsoft.com/office/drawing/2015/9/8/chartex" xmlns:cx2="http://schemas.microsoft.com/office/drawing/2015/10/21/chartex" xmlns:cx3="http://schemas.microsoft.com/office/drawing/2016/5/9/chartex" xmlns:cx4="http://schemas.microsoft.com/office/drawing/2016/5/10/chartex" xmlns:cx5="http://schemas.microsoft.com/office/drawing/2016/5/11/chartex" xmlns:cx6="http://schemas.microsoft.com/office/drawing/2016/5/12/chartex" xmlns:cx7="http://schemas.microsoft.com/office/drawing/2016/5/13/chartex" xmlns:cx8="http://schemas.microsoft.com/office/drawing/2016/5/14/chartex" xmlns:mc="http://schemas.openxmlformats.org/markup-compatibility/2006" xmlns:aink="http://schemas.microsoft.com/office/drawing/2016/ink" xmlns:am3d="http://schemas.microsoft.com/office/drawing/2017/model3d" xmlns:o="urn:schemas-microsoft-com:office:office" xmlns:r="http://schemas.openxmlformats.org/officeDocument/2006/relationships" xmlns:m="http://schemas.openxmlformats.org/officeDocument/2006/math" xmlns:v="urn:schemas-microsoft-com:vml" xmlns:wp14="http://schemas.microsoft.com/office/word/2010/wordprocessingDrawing" xmlns:wp="http://schemas.openxmlformats.org/drawingml/2006/wordprocessingDrawing" xmlns:w10="urn:schemas-microsoft-com:office:word" xmlns:w="http://schemas.openxmlformats.org/wordprocessingml/2006/main" xmlns:w14="http://schemas.microsoft.com/office/word/2010/wordml" xmlns:w15="http://schemas.microsoft.com/office/word/2012/wordml" xmlns:w16cex="http://schemas.microsoft.com/office/word/2018/wordml/cex" xmlns:w16cid="http://schemas.microsoft.com/office/word/2016/wordml/cid" xmlns:w16="http://schemas.microsoft.com/office/word/2018/wordml" xmlns:w16se="http://schemas.microsoft.com/office/word/2015/wordml/symex" xmlns:wpg="http://schemas.microsoft.com/office/word/2010/wordprocessingGroup" xmlns:wpi="http://schemas.microsoft.com/office/word/2010/wordprocessingInk" xmlns:wne="http://schemas.microsoft.com/office/word/2006/wordml" xmlns:wps="http://schemas.microsoft.com/office/word/2010/wordprocessingShape" mc:Ignorable="w14 w15 w16se w16cid w16 w16cex wp14">
+<w:hdr xmlns:wpc="http://schemas.microsoft.com/office/word/2010/wordprocessingCanvas" xmlns:cx="http://schemas.microsoft.com/office/drawing/2014/chartex" xmlns:cx1="http://schemas.microsoft.com/office/drawing/2015/9/8/chartex" xmlns:cx2="http://schemas.microsoft.com/office/drawing/2015/10/21/chartex" xmlns:cx3="http://schemas.microsoft.com/office/drawing/2016/5/9/chartex" xmlns:cx4="http://schemas.microsoft.com/office/drawing/2016/5/10/chartex" xmlns:cx5="http://schemas.microsoft.com/office/drawing/2016/5/11/chartex" xmlns:cx6="http://schemas.microsoft.com/office/drawing/2016/5/12/chartex" xmlns:cx7="http://schemas.microsoft.com/office/drawing/2016/5/13/chartex" xmlns:cx8="http://schemas.microsoft.com/office/drawing/2016/5/14/chartex" xmlns:mc="http://schemas.openxmlformats.org/markup-compatibility/2006" xmlns:aink="http://schemas.microsoft.com/office/drawing/2016/ink" xmlns:am3d="http://schemas.microsoft.com/office/drawing/2017/model3d" xmlns:o="urn:schemas-microsoft-com:office:office" xmlns:oel="http://schemas.microsoft.com/office/2019/extlst" xmlns:r="http://schemas.openxmlformats.org/officeDocument/2006/relationships" xmlns:m="http://schemas.openxmlformats.org/officeDocument/2006/math" xmlns:v="urn:schemas-microsoft-com:vml" xmlns:wp14="http://schemas.microsoft.com/office/word/2010/wordprocessingDrawing" xmlns:wp="http://schemas.openxmlformats.org/drawingml/2006/wordprocessingDrawing" xmlns:w10="urn:schemas-microsoft-com:office:word" xmlns:w="http://schemas.openxmlformats.org/wordprocessingml/2006/main" xmlns:w14="http://schemas.microsoft.com/office/word/2010/wordml" xmlns:w15="http://schemas.microsoft.com/office/word/2012/wordml" xmlns:w16cex="http://schemas.microsoft.com/office/word/2018/wordml/cex" xmlns:w16cid="http://schemas.microsoft.com/office/word/2016/wordml/cid" xmlns:w16="http://schemas.microsoft.com/office/word/2018/wordml" xmlns:w16sdtdh="http://schemas.microsoft.com/office/word/2020/wordml/sdtdatahash" xmlns:w16se="http://schemas.microsoft.com/office/word/2015/wordml/symex" xmlns:wpg="http://schemas.microsoft.com/office/word/2010/wordprocessingGroup" xmlns:wpi="http://schemas.microsoft.com/office/word/2010/wordprocessingInk" xmlns:wne="http://schemas.microsoft.com/office/word/2006/wordml" xmlns:wps="http://schemas.microsoft.com/office/word/2010/wordprocessingShape" mc:Ignorable="w14 w15 w16se w16cid w16 w16cex w16sdtdh wp14">
   <w:p>
     <w:pPr>
       <w:pBdr>
@@ -2606,7 +3022,7 @@
 </file>
 
 <file path=word/numbering.xml><?xml version="1.0" encoding="utf-8"?>
-<w:numbering xmlns:wpc="http://schemas.microsoft.com/office/word/2010/wordprocessingCanvas" xmlns:cx="http://schemas.microsoft.com/office/drawing/2014/chartex" xmlns:cx1="http://schemas.microsoft.com/office/drawing/2015/9/8/chartex" xmlns:cx2="http://schemas.microsoft.com/office/drawing/2015/10/21/chartex" xmlns:cx3="http://schemas.microsoft.com/office/drawing/2016/5/9/chartex" xmlns:cx4="http://schemas.microsoft.com/office/drawing/2016/5/10/chartex" xmlns:cx5="http://schemas.microsoft.com/office/drawing/2016/5/11/chartex" xmlns:cx6="http://schemas.microsoft.com/office/drawing/2016/5/12/chartex" xmlns:cx7="http://schemas.microsoft.com/office/drawing/2016/5/13/chartex" xmlns:cx8="http://schemas.microsoft.com/office/drawing/2016/5/14/chartex" xmlns:mc="http://schemas.openxmlformats.org/markup-compatibility/2006" xmlns:aink="http://schemas.microsoft.com/office/drawing/2016/ink" xmlns:am3d="http://schemas.microsoft.com/office/drawing/2017/model3d" xmlns:o="urn:schemas-microsoft-com:office:office" xmlns:r="http://schemas.openxmlformats.org/officeDocument/2006/relationships" xmlns:m="http://schemas.openxmlformats.org/officeDocument/2006/math" xmlns:v="urn:schemas-microsoft-com:vml" xmlns:wp14="http://schemas.microsoft.com/office/word/2010/wordprocessingDrawing" xmlns:wp="http://schemas.openxmlformats.org/drawingml/2006/wordprocessingDrawing" xmlns:w10="urn:schemas-microsoft-com:office:word" xmlns:w="http://schemas.openxmlformats.org/wordprocessingml/2006/main" xmlns:w14="http://schemas.microsoft.com/office/word/2010/wordml" xmlns:w15="http://schemas.microsoft.com/office/word/2012/wordml" xmlns:w16cex="http://schemas.microsoft.com/office/word/2018/wordml/cex" xmlns:w16cid="http://schemas.microsoft.com/office/word/2016/wordml/cid" xmlns:w16="http://schemas.microsoft.com/office/word/2018/wordml" xmlns:w16se="http://schemas.microsoft.com/office/word/2015/wordml/symex" xmlns:wpg="http://schemas.microsoft.com/office/word/2010/wordprocessingGroup" xmlns:wpi="http://schemas.microsoft.com/office/word/2010/wordprocessingInk" xmlns:wne="http://schemas.microsoft.com/office/word/2006/wordml" xmlns:wps="http://schemas.microsoft.com/office/word/2010/wordprocessingShape" mc:Ignorable="w14 w15 w16se w16cid w16 w16cex wp14">
+<w:numbering xmlns:wpc="http://schemas.microsoft.com/office/word/2010/wordprocessingCanvas" xmlns:cx="http://schemas.microsoft.com/office/drawing/2014/chartex" xmlns:cx1="http://schemas.microsoft.com/office/drawing/2015/9/8/chartex" xmlns:cx2="http://schemas.microsoft.com/office/drawing/2015/10/21/chartex" xmlns:cx3="http://schemas.microsoft.com/office/drawing/2016/5/9/chartex" xmlns:cx4="http://schemas.microsoft.com/office/drawing/2016/5/10/chartex" xmlns:cx5="http://schemas.microsoft.com/office/drawing/2016/5/11/chartex" xmlns:cx6="http://schemas.microsoft.com/office/drawing/2016/5/12/chartex" xmlns:cx7="http://schemas.microsoft.com/office/drawing/2016/5/13/chartex" xmlns:cx8="http://schemas.microsoft.com/office/drawing/2016/5/14/chartex" xmlns:mc="http://schemas.openxmlformats.org/markup-compatibility/2006" xmlns:aink="http://schemas.microsoft.com/office/drawing/2016/ink" xmlns:am3d="http://schemas.microsoft.com/office/drawing/2017/model3d" xmlns:o="urn:schemas-microsoft-com:office:office" xmlns:oel="http://schemas.microsoft.com/office/2019/extlst" xmlns:r="http://schemas.openxmlformats.org/officeDocument/2006/relationships" xmlns:m="http://schemas.openxmlformats.org/officeDocument/2006/math" xmlns:v="urn:schemas-microsoft-com:vml" xmlns:wp14="http://schemas.microsoft.com/office/word/2010/wordprocessingDrawing" xmlns:wp="http://schemas.openxmlformats.org/drawingml/2006/wordprocessingDrawing" xmlns:w10="urn:schemas-microsoft-com:office:word" xmlns:w="http://schemas.openxmlformats.org/wordprocessingml/2006/main" xmlns:w14="http://schemas.microsoft.com/office/word/2010/wordml" xmlns:w15="http://schemas.microsoft.com/office/word/2012/wordml" xmlns:w16cex="http://schemas.microsoft.com/office/word/2018/wordml/cex" xmlns:w16cid="http://schemas.microsoft.com/office/word/2016/wordml/cid" xmlns:w16="http://schemas.microsoft.com/office/word/2018/wordml" xmlns:w16sdtdh="http://schemas.microsoft.com/office/word/2020/wordml/sdtdatahash" xmlns:w16se="http://schemas.microsoft.com/office/word/2015/wordml/symex" xmlns:wpg="http://schemas.microsoft.com/office/word/2010/wordprocessingGroup" xmlns:wpi="http://schemas.microsoft.com/office/word/2010/wordprocessingInk" xmlns:wne="http://schemas.microsoft.com/office/word/2006/wordml" xmlns:wps="http://schemas.microsoft.com/office/word/2010/wordprocessingShape" mc:Ignorable="w14 w15 w16se w16cid w16 w16cex w16sdtdh wp14">
   <w:abstractNum w:abstractNumId="0" w15:restartNumberingAfterBreak="0">
     <w:nsid w:val="096341DF"/>
     <w:multiLevelType w:val="multilevel"/>
@@ -3588,38 +4004,38 @@
       </w:rPr>
     </w:lvl>
   </w:abstractNum>
-  <w:num w:numId="1">
+  <w:num w:numId="1" w16cid:durableId="849947401">
     <w:abstractNumId w:val="8"/>
   </w:num>
-  <w:num w:numId="2">
+  <w:num w:numId="2" w16cid:durableId="618339180">
     <w:abstractNumId w:val="0"/>
   </w:num>
-  <w:num w:numId="3">
+  <w:num w:numId="3" w16cid:durableId="1376738687">
     <w:abstractNumId w:val="5"/>
   </w:num>
-  <w:num w:numId="4">
+  <w:num w:numId="4" w16cid:durableId="286739549">
     <w:abstractNumId w:val="2"/>
   </w:num>
-  <w:num w:numId="5">
+  <w:num w:numId="5" w16cid:durableId="904218282">
     <w:abstractNumId w:val="1"/>
   </w:num>
-  <w:num w:numId="6">
+  <w:num w:numId="6" w16cid:durableId="796066123">
     <w:abstractNumId w:val="3"/>
   </w:num>
-  <w:num w:numId="7">
+  <w:num w:numId="7" w16cid:durableId="163933373">
     <w:abstractNumId w:val="7"/>
   </w:num>
-  <w:num w:numId="8">
+  <w:num w:numId="8" w16cid:durableId="1802456973">
     <w:abstractNumId w:val="6"/>
   </w:num>
-  <w:num w:numId="9">
+  <w:num w:numId="9" w16cid:durableId="1370305091">
     <w:abstractNumId w:val="4"/>
   </w:num>
 </w:numbering>
 </file>
 
 <file path=word/styles.xml><?xml version="1.0" encoding="utf-8"?>
-<w:styles xmlns:mc="http://schemas.openxmlformats.org/markup-compatibility/2006" xmlns:r="http://schemas.openxmlformats.org/officeDocument/2006/relationships" xmlns:w="http://schemas.openxmlformats.org/wordprocessingml/2006/main" xmlns:w14="http://schemas.microsoft.com/office/word/2010/wordml" xmlns:w15="http://schemas.microsoft.com/office/word/2012/wordml" xmlns:w16cex="http://schemas.microsoft.com/office/word/2018/wordml/cex" xmlns:w16cid="http://schemas.microsoft.com/office/word/2016/wordml/cid" xmlns:w16="http://schemas.microsoft.com/office/word/2018/wordml" xmlns:w16se="http://schemas.microsoft.com/office/word/2015/wordml/symex" mc:Ignorable="w14 w15 w16se w16cid w16 w16cex">
+<w:styles xmlns:mc="http://schemas.openxmlformats.org/markup-compatibility/2006" xmlns:r="http://schemas.openxmlformats.org/officeDocument/2006/relationships" xmlns:w="http://schemas.openxmlformats.org/wordprocessingml/2006/main" xmlns:w14="http://schemas.microsoft.com/office/word/2010/wordml" xmlns:w15="http://schemas.microsoft.com/office/word/2012/wordml" xmlns:w16cex="http://schemas.microsoft.com/office/word/2018/wordml/cex" xmlns:w16cid="http://schemas.microsoft.com/office/word/2016/wordml/cid" xmlns:w16="http://schemas.microsoft.com/office/word/2018/wordml" xmlns:w16sdtdh="http://schemas.microsoft.com/office/word/2020/wordml/sdtdatahash" xmlns:w16se="http://schemas.microsoft.com/office/word/2015/wordml/symex" mc:Ignorable="w14 w15 w16se w16cid w16 w16cex w16sdtdh">
   <w:docDefaults>
     <w:rPrDefault>
       <w:rPr>

</xml_diff>